<commit_message>
Ajuste no Reade-me e arquivo Word
</commit_message>
<xml_diff>
--- a/documentos/Rascunho proposta - Criadouro Picinini.docx
+++ b/documentos/Rascunho proposta - Criadouro Picinini.docx
@@ -4118,13 +4118,8 @@
                 <w:numId w:val="9"/>
               </w:numPr>
             </w:pPr>
-            <w:bookmarkStart w:id="0" w:name="_GoBack"/>
-            <w:r>
-              <w:t>????</w:t>
-            </w:r>
-            <w:bookmarkEnd w:id="0"/>
-            <w:r>
-              <w:t xml:space="preserve"> </w:t>
+            <w:r>
+              <w:t xml:space="preserve">???? </w:t>
             </w:r>
           </w:p>
           <w:p/>
@@ -4151,6 +4146,3906 @@
       </w:tr>
     </w:tbl>
     <w:p/>
+    <w:tbl>
+      <w:tblPr>
+        <w:tblStyle w:val="Tabelacomgrade"/>
+        <w:tblW w:w="0" w:type="auto"/>
+        <w:tblLook w:val="04A0" w:firstRow="1" w:lastRow="0" w:firstColumn="1" w:lastColumn="0" w:noHBand="0" w:noVBand="1"/>
+      </w:tblPr>
+      <w:tblGrid>
+        <w:gridCol w:w="10195"/>
+      </w:tblGrid>
+      <w:tr>
+        <w:tc>
+          <w:tcPr>
+            <w:tcW w:w="10195" w:type="dxa"/>
+          </w:tcPr>
+          <w:p>
+            <w:r>
+              <w:t>TABELA PASSARO</w:t>
+            </w:r>
+          </w:p>
+          <w:p>
+            <w:proofErr w:type="spellStart"/>
+            <w:r>
+              <w:t>Primary</w:t>
+            </w:r>
+            <w:proofErr w:type="spellEnd"/>
+            <w:r>
+              <w:t xml:space="preserve"> Key = id</w:t>
+            </w:r>
+          </w:p>
+          <w:p/>
+          <w:p>
+            <w:proofErr w:type="spellStart"/>
+            <w:r>
+              <w:t>IndexAnilha</w:t>
+            </w:r>
+            <w:proofErr w:type="spellEnd"/>
+            <w:r>
+              <w:t xml:space="preserve"> = </w:t>
+            </w:r>
+            <w:proofErr w:type="spellStart"/>
+            <w:r>
+              <w:t>especie_id</w:t>
+            </w:r>
+            <w:proofErr w:type="spellEnd"/>
+            <w:r>
+              <w:t xml:space="preserve"> </w:t>
+            </w:r>
+            <w:proofErr w:type="gramStart"/>
+            <w:r>
+              <w:t>+</w:t>
+            </w:r>
+            <w:proofErr w:type="gramEnd"/>
+            <w:r>
+              <w:t xml:space="preserve"> ano + </w:t>
+            </w:r>
+            <w:proofErr w:type="spellStart"/>
+            <w:r>
+              <w:t>numero_anel</w:t>
+            </w:r>
+            <w:proofErr w:type="spellEnd"/>
+            <w:r>
+              <w:t xml:space="preserve"> + </w:t>
+            </w:r>
+            <w:proofErr w:type="spellStart"/>
+            <w:r>
+              <w:t>tamanho_anel</w:t>
+            </w:r>
+            <w:proofErr w:type="spellEnd"/>
+            <w:r>
+              <w:t xml:space="preserve"> + </w:t>
+            </w:r>
+            <w:proofErr w:type="spellStart"/>
+            <w:r>
+              <w:t>federação_id</w:t>
+            </w:r>
+            <w:proofErr w:type="spellEnd"/>
+            <w:r>
+              <w:t xml:space="preserve"> + </w:t>
+            </w:r>
+            <w:proofErr w:type="spellStart"/>
+            <w:r>
+              <w:t>clube_id</w:t>
+            </w:r>
+            <w:proofErr w:type="spellEnd"/>
+            <w:r>
+              <w:t xml:space="preserve"> + </w:t>
+            </w:r>
+            <w:proofErr w:type="spellStart"/>
+            <w:r>
+              <w:t>criador_id</w:t>
+            </w:r>
+            <w:proofErr w:type="spellEnd"/>
+          </w:p>
+          <w:p/>
+          <w:p>
+            <w:proofErr w:type="spellStart"/>
+            <w:r>
+              <w:t>IndexAnilha</w:t>
+            </w:r>
+            <w:proofErr w:type="spellEnd"/>
+            <w:r>
+              <w:t xml:space="preserve"> = </w:t>
+            </w:r>
+            <w:proofErr w:type="spellStart"/>
+            <w:r>
+              <w:t>especie_id</w:t>
+            </w:r>
+            <w:proofErr w:type="spellEnd"/>
+            <w:r>
+              <w:t xml:space="preserve"> </w:t>
+            </w:r>
+            <w:proofErr w:type="gramStart"/>
+            <w:r>
+              <w:t>+</w:t>
+            </w:r>
+            <w:proofErr w:type="gramEnd"/>
+            <w:r>
+              <w:t xml:space="preserve"> </w:t>
+            </w:r>
+            <w:proofErr w:type="spellStart"/>
+            <w:r>
+              <w:t>federação_id</w:t>
+            </w:r>
+            <w:proofErr w:type="spellEnd"/>
+            <w:r>
+              <w:t xml:space="preserve"> + </w:t>
+            </w:r>
+            <w:proofErr w:type="spellStart"/>
+            <w:r>
+              <w:t>clube_id</w:t>
+            </w:r>
+            <w:proofErr w:type="spellEnd"/>
+            <w:r>
+              <w:t xml:space="preserve"> + </w:t>
+            </w:r>
+            <w:proofErr w:type="spellStart"/>
+            <w:r>
+              <w:t>criador_id</w:t>
+            </w:r>
+            <w:proofErr w:type="spellEnd"/>
+            <w:r>
+              <w:t xml:space="preserve"> + ano + </w:t>
+            </w:r>
+            <w:proofErr w:type="spellStart"/>
+            <w:r>
+              <w:t>numero_anel</w:t>
+            </w:r>
+            <w:proofErr w:type="spellEnd"/>
+            <w:r>
+              <w:t xml:space="preserve"> + </w:t>
+            </w:r>
+            <w:proofErr w:type="spellStart"/>
+            <w:r>
+              <w:t>tamanho_anel</w:t>
+            </w:r>
+            <w:proofErr w:type="spellEnd"/>
+          </w:p>
+          <w:p/>
+        </w:tc>
+      </w:tr>
+    </w:tbl>
+    <w:p/>
+    <w:p/>
+    <w:p/>
+    <w:p>
+      <w:pPr>
+        <w:pStyle w:val="PargrafodaLista"/>
+        <w:numPr>
+          <w:ilvl w:val="0"/>
+          <w:numId w:val="11"/>
+        </w:numPr>
+      </w:pPr>
+      <w:r>
+        <w:t>Na hora que incluir uma espécie, o sistema deve incluir também de forma automática 2 pássaros para esta nova espécie;</w:t>
+      </w:r>
+    </w:p>
+    <w:p>
+      <w:pPr>
+        <w:pStyle w:val="PargrafodaLista"/>
+        <w:numPr>
+          <w:ilvl w:val="0"/>
+          <w:numId w:val="9"/>
+        </w:numPr>
+      </w:pPr>
+      <w:r>
+        <w:t xml:space="preserve">Pássaro “Indefinido - Macho”  </w:t>
+      </w:r>
+    </w:p>
+    <w:p>
+      <w:pPr>
+        <w:pStyle w:val="PargrafodaLista"/>
+        <w:numPr>
+          <w:ilvl w:val="0"/>
+          <w:numId w:val="9"/>
+        </w:numPr>
+      </w:pPr>
+      <w:r>
+        <w:t>Pássaro “Indefinido - F</w:t>
+      </w:r>
+      <w:r>
+        <w:t>ê</w:t>
+      </w:r>
+      <w:r>
+        <w:t>mea”</w:t>
+      </w:r>
+    </w:p>
+    <w:p>
+      <w:pPr>
+        <w:ind w:left="1485"/>
+      </w:pPr>
+    </w:p>
+    <w:p>
+      <w:pPr>
+        <w:pStyle w:val="PargrafodaLista"/>
+        <w:ind w:left="1845"/>
+      </w:pPr>
+      <w:r>
+        <w:t xml:space="preserve">  </w:t>
+      </w:r>
+    </w:p>
+    <w:p/>
+    <w:p>
+      <w:pPr>
+        <w:pStyle w:val="PargrafodaLista"/>
+        <w:numPr>
+          <w:ilvl w:val="0"/>
+          <w:numId w:val="9"/>
+        </w:numPr>
+      </w:pPr>
+      <w:r>
+        <w:t xml:space="preserve"> Espécie + Numero Anel + Ano + Tamanho Anel + Federação + Clube + Criador</w:t>
+      </w:r>
+    </w:p>
+    <w:p>
+      <w:pPr>
+        <w:pStyle w:val="PargrafodaLista"/>
+        <w:numPr>
+          <w:ilvl w:val="0"/>
+          <w:numId w:val="9"/>
+        </w:numPr>
+      </w:pPr>
+      <w:r>
+        <w:t xml:space="preserve"> Espécie + Federação + Clube + Criador + Numero Anel + Ano + Tamanho Anel</w:t>
+      </w:r>
+    </w:p>
+    <w:p/>
+    <w:p/>
+    <w:tbl>
+      <w:tblPr>
+        <w:tblStyle w:val="Tabelacomgrade"/>
+        <w:tblW w:w="0" w:type="auto"/>
+        <w:tblLook w:val="04A0" w:firstRow="1" w:lastRow="0" w:firstColumn="1" w:lastColumn="0" w:noHBand="0" w:noVBand="1"/>
+      </w:tblPr>
+      <w:tblGrid>
+        <w:gridCol w:w="2122"/>
+        <w:gridCol w:w="8073"/>
+      </w:tblGrid>
+      <w:tr>
+        <w:tc>
+          <w:tcPr>
+            <w:tcW w:w="10195" w:type="dxa"/>
+            <w:gridSpan w:val="2"/>
+          </w:tcPr>
+          <w:p>
+            <w:pPr>
+              <w:jc w:val="center"/>
+            </w:pPr>
+            <w:r>
+              <w:t>CORREÇÕES NA TABELA DE PASSARO</w:t>
+            </w:r>
+          </w:p>
+        </w:tc>
+      </w:tr>
+      <w:tr>
+        <w:tc>
+          <w:tcPr>
+            <w:tcW w:w="2122" w:type="dxa"/>
+          </w:tcPr>
+          <w:p>
+            <w:r>
+              <w:t>Procurar</w:t>
+            </w:r>
+          </w:p>
+        </w:tc>
+        <w:tc>
+          <w:tcPr>
+            <w:tcW w:w="8073" w:type="dxa"/>
+          </w:tcPr>
+          <w:p>
+            <w:r>
+              <w:t>Regravar</w:t>
+            </w:r>
+          </w:p>
+        </w:tc>
+      </w:tr>
+      <w:tr>
+        <w:tc>
+          <w:tcPr>
+            <w:tcW w:w="2122" w:type="dxa"/>
+          </w:tcPr>
+          <w:p>
+            <w:r>
+              <w:t>.</w:t>
+            </w:r>
+          </w:p>
+        </w:tc>
+        <w:tc>
+          <w:tcPr>
+            <w:tcW w:w="8073" w:type="dxa"/>
+          </w:tcPr>
+          <w:p>
+            <w:r>
+              <w:t>Espaço em branco</w:t>
+            </w:r>
+          </w:p>
+        </w:tc>
+      </w:tr>
+      <w:tr>
+        <w:tc>
+          <w:tcPr>
+            <w:tcW w:w="2122" w:type="dxa"/>
+          </w:tcPr>
+          <w:p>
+            <w:r>
+              <w:t>26.</w:t>
+            </w:r>
+          </w:p>
+        </w:tc>
+        <w:tc>
+          <w:tcPr>
+            <w:tcW w:w="8073" w:type="dxa"/>
+          </w:tcPr>
+          <w:p>
+            <w:r>
+              <w:t>26</w:t>
+            </w:r>
+          </w:p>
+        </w:tc>
+      </w:tr>
+      <w:tr>
+        <w:tc>
+          <w:tcPr>
+            <w:tcW w:w="2122" w:type="dxa"/>
+          </w:tcPr>
+          <w:p>
+            <w:r>
+              <w:t>000</w:t>
+            </w:r>
+          </w:p>
+        </w:tc>
+        <w:tc>
+          <w:tcPr>
+            <w:tcW w:w="8073" w:type="dxa"/>
+          </w:tcPr>
+          <w:p>
+            <w:r>
+              <w:t>Espaço em branco</w:t>
+            </w:r>
+          </w:p>
+        </w:tc>
+      </w:tr>
+      <w:tr>
+        <w:tc>
+          <w:tcPr>
+            <w:tcW w:w="2122" w:type="dxa"/>
+          </w:tcPr>
+          <w:p>
+            <w:r>
+              <w:t>0000</w:t>
+            </w:r>
+          </w:p>
+        </w:tc>
+        <w:tc>
+          <w:tcPr>
+            <w:tcW w:w="8073" w:type="dxa"/>
+          </w:tcPr>
+          <w:p>
+            <w:r>
+              <w:t>Espaço em branco</w:t>
+            </w:r>
+          </w:p>
+        </w:tc>
+      </w:tr>
+      <w:tr>
+        <w:tc>
+          <w:tcPr>
+            <w:tcW w:w="2122" w:type="dxa"/>
+          </w:tcPr>
+          <w:p>
+            <w:r>
+              <w:t>00000</w:t>
+            </w:r>
+          </w:p>
+        </w:tc>
+        <w:tc>
+          <w:tcPr>
+            <w:tcW w:w="8073" w:type="dxa"/>
+          </w:tcPr>
+          <w:p>
+            <w:r>
+              <w:t>Espaço em branco</w:t>
+            </w:r>
+          </w:p>
+        </w:tc>
+      </w:tr>
+      <w:tr>
+        <w:tc>
+          <w:tcPr>
+            <w:tcW w:w="2122" w:type="dxa"/>
+          </w:tcPr>
+          <w:p>
+            <w:proofErr w:type="spellStart"/>
+            <w:r>
+              <w:t>Serca</w:t>
+            </w:r>
+            <w:proofErr w:type="spellEnd"/>
+          </w:p>
+        </w:tc>
+        <w:tc>
+          <w:tcPr>
+            <w:tcW w:w="8073" w:type="dxa"/>
+          </w:tcPr>
+          <w:p>
+            <w:r>
+              <w:t>SERCA</w:t>
+            </w:r>
+          </w:p>
+        </w:tc>
+      </w:tr>
+      <w:tr>
+        <w:tc>
+          <w:tcPr>
+            <w:tcW w:w="2122" w:type="dxa"/>
+          </w:tcPr>
+          <w:p>
+            <w:proofErr w:type="gramStart"/>
+            <w:r>
+              <w:t>mg</w:t>
+            </w:r>
+            <w:proofErr w:type="gramEnd"/>
+          </w:p>
+        </w:tc>
+        <w:tc>
+          <w:tcPr>
+            <w:tcW w:w="8073" w:type="dxa"/>
+          </w:tcPr>
+          <w:p>
+            <w:r>
+              <w:t>MG</w:t>
+            </w:r>
+          </w:p>
+        </w:tc>
+      </w:tr>
+      <w:tr>
+        <w:tc>
+          <w:tcPr>
+            <w:tcW w:w="2122" w:type="dxa"/>
+          </w:tcPr>
+          <w:p>
+            <w:proofErr w:type="spellStart"/>
+            <w:proofErr w:type="gramStart"/>
+            <w:r>
+              <w:t>serca</w:t>
+            </w:r>
+            <w:proofErr w:type="spellEnd"/>
+            <w:proofErr w:type="gramEnd"/>
+          </w:p>
+        </w:tc>
+        <w:tc>
+          <w:tcPr>
+            <w:tcW w:w="8073" w:type="dxa"/>
+          </w:tcPr>
+          <w:p>
+            <w:r>
+              <w:t>SERCA</w:t>
+            </w:r>
+          </w:p>
+        </w:tc>
+      </w:tr>
+      <w:tr>
+        <w:tc>
+          <w:tcPr>
+            <w:tcW w:w="2122" w:type="dxa"/>
+          </w:tcPr>
+          <w:p>
+            <w:r>
+              <w:t>´MG</w:t>
+            </w:r>
+          </w:p>
+        </w:tc>
+        <w:tc>
+          <w:tcPr>
+            <w:tcW w:w="8073" w:type="dxa"/>
+          </w:tcPr>
+          <w:p>
+            <w:r>
+              <w:t>MG</w:t>
+            </w:r>
+          </w:p>
+        </w:tc>
+      </w:tr>
+      <w:tr>
+        <w:tc>
+          <w:tcPr>
+            <w:tcW w:w="2122" w:type="dxa"/>
+          </w:tcPr>
+          <w:p>
+            <w:r>
+              <w:t>Trinca-Ferro</w:t>
+            </w:r>
+          </w:p>
+        </w:tc>
+        <w:tc>
+          <w:tcPr>
+            <w:tcW w:w="8073" w:type="dxa"/>
+          </w:tcPr>
+          <w:p>
+            <w:r>
+              <w:t>Cadastrado em duplicidade</w:t>
+            </w:r>
+          </w:p>
+          <w:p>
+            <w:r>
+              <w:t>049 19/20 MLP MG</w:t>
+            </w:r>
+          </w:p>
+        </w:tc>
+      </w:tr>
+    </w:tbl>
+    <w:p/>
+    <w:p/>
+    <w:p/>
+    <w:p>
+      <w:pPr>
+        <w:rPr>
+          <w:rFonts w:ascii="Courier New" w:hAnsi="Courier New" w:cs="Courier New"/>
+          <w:sz w:val="20"/>
+          <w:szCs w:val="20"/>
+        </w:rPr>
+      </w:pPr>
+      <w:r>
+        <w:rPr>
+          <w:rFonts w:ascii="Courier New" w:hAnsi="Courier New" w:cs="Courier New"/>
+          <w:sz w:val="20"/>
+          <w:szCs w:val="20"/>
+        </w:rPr>
+        <w:br w:type="page"/>
+      </w:r>
+    </w:p>
+    <w:p>
+      <w:pPr>
+        <w:spacing w:after="0" w:line="240" w:lineRule="auto"/>
+        <w:rPr>
+          <w:rFonts w:ascii="Courier New" w:hAnsi="Courier New" w:cs="Courier New"/>
+          <w:sz w:val="20"/>
+          <w:szCs w:val="20"/>
+        </w:rPr>
+      </w:pPr>
+    </w:p>
+    <w:tbl>
+      <w:tblPr>
+        <w:tblStyle w:val="Tabelacomgrade"/>
+        <w:tblW w:w="0" w:type="auto"/>
+        <w:tblLook w:val="04A0" w:firstRow="1" w:lastRow="0" w:firstColumn="1" w:lastColumn="0" w:noHBand="0" w:noVBand="1"/>
+      </w:tblPr>
+      <w:tblGrid>
+        <w:gridCol w:w="1129"/>
+        <w:gridCol w:w="5667"/>
+        <w:gridCol w:w="3399"/>
+      </w:tblGrid>
+      <w:tr>
+        <w:tc>
+          <w:tcPr>
+            <w:tcW w:w="1129" w:type="dxa"/>
+          </w:tcPr>
+          <w:p>
+            <w:pPr>
+              <w:rPr>
+                <w:rFonts w:ascii="Courier New" w:hAnsi="Courier New" w:cs="Courier New"/>
+                <w:b/>
+                <w:sz w:val="24"/>
+                <w:szCs w:val="24"/>
+              </w:rPr>
+            </w:pPr>
+            <w:r>
+              <w:rPr>
+                <w:rFonts w:ascii="Courier New" w:hAnsi="Courier New" w:cs="Courier New"/>
+                <w:b/>
+                <w:sz w:val="24"/>
+                <w:szCs w:val="24"/>
+              </w:rPr>
+              <w:t>Id</w:t>
+            </w:r>
+          </w:p>
+        </w:tc>
+        <w:tc>
+          <w:tcPr>
+            <w:tcW w:w="5667" w:type="dxa"/>
+          </w:tcPr>
+          <w:p>
+            <w:pPr>
+              <w:rPr>
+                <w:rFonts w:ascii="Courier New" w:hAnsi="Courier New" w:cs="Courier New"/>
+                <w:b/>
+                <w:sz w:val="24"/>
+                <w:szCs w:val="24"/>
+              </w:rPr>
+            </w:pPr>
+            <w:r>
+              <w:rPr>
+                <w:rFonts w:ascii="Courier New" w:hAnsi="Courier New" w:cs="Courier New"/>
+                <w:b/>
+                <w:sz w:val="24"/>
+                <w:szCs w:val="24"/>
+              </w:rPr>
+              <w:t>Descrição</w:t>
+            </w:r>
+          </w:p>
+        </w:tc>
+        <w:tc>
+          <w:tcPr>
+            <w:tcW w:w="3399" w:type="dxa"/>
+          </w:tcPr>
+          <w:p>
+            <w:pPr>
+              <w:rPr>
+                <w:rFonts w:ascii="Courier New" w:hAnsi="Courier New" w:cs="Courier New"/>
+                <w:b/>
+                <w:sz w:val="24"/>
+                <w:szCs w:val="24"/>
+              </w:rPr>
+            </w:pPr>
+            <w:proofErr w:type="spellStart"/>
+            <w:r>
+              <w:rPr>
+                <w:rFonts w:ascii="Courier New" w:hAnsi="Courier New" w:cs="Courier New"/>
+                <w:b/>
+                <w:sz w:val="24"/>
+                <w:szCs w:val="24"/>
+              </w:rPr>
+              <w:t>Filiacao_Id</w:t>
+            </w:r>
+            <w:proofErr w:type="spellEnd"/>
+          </w:p>
+        </w:tc>
+      </w:tr>
+      <w:tr>
+        <w:tc>
+          <w:tcPr>
+            <w:tcW w:w="1129" w:type="dxa"/>
+          </w:tcPr>
+          <w:p>
+            <w:pPr>
+              <w:rPr>
+                <w:rFonts w:ascii="Courier New" w:hAnsi="Courier New" w:cs="Courier New"/>
+                <w:sz w:val="20"/>
+                <w:szCs w:val="20"/>
+              </w:rPr>
+            </w:pPr>
+            <w:r>
+              <w:rPr>
+                <w:rFonts w:ascii="Courier New" w:hAnsi="Courier New" w:cs="Courier New"/>
+                <w:sz w:val="20"/>
+                <w:szCs w:val="20"/>
+              </w:rPr>
+              <w:t>1</w:t>
+            </w:r>
+          </w:p>
+        </w:tc>
+        <w:tc>
+          <w:tcPr>
+            <w:tcW w:w="5667" w:type="dxa"/>
+          </w:tcPr>
+          <w:p>
+            <w:pPr>
+              <w:rPr>
+                <w:rFonts w:ascii="Courier New" w:hAnsi="Courier New" w:cs="Courier New"/>
+                <w:sz w:val="20"/>
+                <w:szCs w:val="20"/>
+              </w:rPr>
+            </w:pPr>
+            <w:proofErr w:type="spellStart"/>
+            <w:r>
+              <w:rPr>
+                <w:rFonts w:ascii="Courier New" w:hAnsi="Courier New" w:cs="Courier New"/>
+                <w:sz w:val="20"/>
+                <w:szCs w:val="20"/>
+              </w:rPr>
+              <w:t>Passaro</w:t>
+            </w:r>
+            <w:proofErr w:type="spellEnd"/>
+          </w:p>
+        </w:tc>
+        <w:tc>
+          <w:tcPr>
+            <w:tcW w:w="3399" w:type="dxa"/>
+          </w:tcPr>
+          <w:p>
+            <w:pPr>
+              <w:rPr>
+                <w:rFonts w:ascii="Courier New" w:hAnsi="Courier New" w:cs="Courier New"/>
+                <w:sz w:val="20"/>
+                <w:szCs w:val="20"/>
+              </w:rPr>
+            </w:pPr>
+            <w:proofErr w:type="spellStart"/>
+            <w:r>
+              <w:rPr>
+                <w:rFonts w:ascii="Courier New" w:hAnsi="Courier New" w:cs="Courier New"/>
+                <w:sz w:val="20"/>
+                <w:szCs w:val="20"/>
+              </w:rPr>
+              <w:t>Null</w:t>
+            </w:r>
+            <w:proofErr w:type="spellEnd"/>
+          </w:p>
+        </w:tc>
+      </w:tr>
+      <w:tr>
+        <w:tc>
+          <w:tcPr>
+            <w:tcW w:w="1129" w:type="dxa"/>
+          </w:tcPr>
+          <w:p>
+            <w:pPr>
+              <w:rPr>
+                <w:rFonts w:ascii="Courier New" w:hAnsi="Courier New" w:cs="Courier New"/>
+                <w:sz w:val="20"/>
+                <w:szCs w:val="20"/>
+              </w:rPr>
+            </w:pPr>
+            <w:r>
+              <w:rPr>
+                <w:rFonts w:ascii="Courier New" w:hAnsi="Courier New" w:cs="Courier New"/>
+                <w:sz w:val="20"/>
+                <w:szCs w:val="20"/>
+              </w:rPr>
+              <w:t>2</w:t>
+            </w:r>
+          </w:p>
+        </w:tc>
+        <w:tc>
+          <w:tcPr>
+            <w:tcW w:w="5667" w:type="dxa"/>
+          </w:tcPr>
+          <w:p>
+            <w:pPr>
+              <w:rPr>
+                <w:rFonts w:ascii="Courier New" w:hAnsi="Courier New" w:cs="Courier New"/>
+                <w:sz w:val="20"/>
+                <w:szCs w:val="20"/>
+              </w:rPr>
+            </w:pPr>
+            <w:r>
+              <w:rPr>
+                <w:rFonts w:ascii="Courier New" w:hAnsi="Courier New" w:cs="Courier New"/>
+                <w:sz w:val="20"/>
+                <w:szCs w:val="20"/>
+              </w:rPr>
+              <w:t>Pai</w:t>
+            </w:r>
+          </w:p>
+        </w:tc>
+        <w:tc>
+          <w:tcPr>
+            <w:tcW w:w="3399" w:type="dxa"/>
+          </w:tcPr>
+          <w:p>
+            <w:pPr>
+              <w:rPr>
+                <w:rFonts w:ascii="Courier New" w:hAnsi="Courier New" w:cs="Courier New"/>
+                <w:sz w:val="20"/>
+                <w:szCs w:val="20"/>
+              </w:rPr>
+            </w:pPr>
+            <w:r>
+              <w:rPr>
+                <w:rFonts w:ascii="Courier New" w:hAnsi="Courier New" w:cs="Courier New"/>
+                <w:sz w:val="20"/>
+                <w:szCs w:val="20"/>
+              </w:rPr>
+              <w:t>1</w:t>
+            </w:r>
+          </w:p>
+        </w:tc>
+      </w:tr>
+      <w:tr>
+        <w:tc>
+          <w:tcPr>
+            <w:tcW w:w="1129" w:type="dxa"/>
+          </w:tcPr>
+          <w:p>
+            <w:pPr>
+              <w:rPr>
+                <w:rFonts w:ascii="Courier New" w:hAnsi="Courier New" w:cs="Courier New"/>
+                <w:sz w:val="20"/>
+                <w:szCs w:val="20"/>
+              </w:rPr>
+            </w:pPr>
+            <w:r>
+              <w:rPr>
+                <w:rFonts w:ascii="Courier New" w:hAnsi="Courier New" w:cs="Courier New"/>
+                <w:sz w:val="20"/>
+                <w:szCs w:val="20"/>
+              </w:rPr>
+              <w:t>3</w:t>
+            </w:r>
+          </w:p>
+        </w:tc>
+        <w:tc>
+          <w:tcPr>
+            <w:tcW w:w="5667" w:type="dxa"/>
+          </w:tcPr>
+          <w:p>
+            <w:pPr>
+              <w:rPr>
+                <w:rFonts w:ascii="Courier New" w:hAnsi="Courier New" w:cs="Courier New"/>
+                <w:sz w:val="20"/>
+                <w:szCs w:val="20"/>
+              </w:rPr>
+            </w:pPr>
+            <w:r>
+              <w:rPr>
+                <w:rFonts w:ascii="Courier New" w:hAnsi="Courier New" w:cs="Courier New"/>
+                <w:sz w:val="20"/>
+                <w:szCs w:val="20"/>
+              </w:rPr>
+              <w:t>Mae</w:t>
+            </w:r>
+          </w:p>
+        </w:tc>
+        <w:tc>
+          <w:tcPr>
+            <w:tcW w:w="3399" w:type="dxa"/>
+          </w:tcPr>
+          <w:p>
+            <w:pPr>
+              <w:rPr>
+                <w:rFonts w:ascii="Courier New" w:hAnsi="Courier New" w:cs="Courier New"/>
+                <w:sz w:val="20"/>
+                <w:szCs w:val="20"/>
+              </w:rPr>
+            </w:pPr>
+            <w:r>
+              <w:rPr>
+                <w:rFonts w:ascii="Courier New" w:hAnsi="Courier New" w:cs="Courier New"/>
+                <w:sz w:val="20"/>
+                <w:szCs w:val="20"/>
+              </w:rPr>
+              <w:t>1</w:t>
+            </w:r>
+          </w:p>
+        </w:tc>
+      </w:tr>
+      <w:tr>
+        <w:tc>
+          <w:tcPr>
+            <w:tcW w:w="1129" w:type="dxa"/>
+          </w:tcPr>
+          <w:p>
+            <w:pPr>
+              <w:rPr>
+                <w:rFonts w:ascii="Courier New" w:hAnsi="Courier New" w:cs="Courier New"/>
+                <w:sz w:val="20"/>
+                <w:szCs w:val="20"/>
+              </w:rPr>
+            </w:pPr>
+            <w:r>
+              <w:rPr>
+                <w:rFonts w:ascii="Courier New" w:hAnsi="Courier New" w:cs="Courier New"/>
+                <w:sz w:val="20"/>
+                <w:szCs w:val="20"/>
+              </w:rPr>
+              <w:t>4</w:t>
+            </w:r>
+          </w:p>
+        </w:tc>
+        <w:tc>
+          <w:tcPr>
+            <w:tcW w:w="5667" w:type="dxa"/>
+          </w:tcPr>
+          <w:p>
+            <w:pPr>
+              <w:rPr>
+                <w:rFonts w:ascii="Courier New" w:hAnsi="Courier New" w:cs="Courier New"/>
+                <w:sz w:val="20"/>
+                <w:szCs w:val="20"/>
+              </w:rPr>
+            </w:pPr>
+            <w:proofErr w:type="spellStart"/>
+            <w:r>
+              <w:rPr>
+                <w:rFonts w:ascii="Courier New" w:hAnsi="Courier New" w:cs="Courier New"/>
+                <w:sz w:val="20"/>
+                <w:szCs w:val="20"/>
+              </w:rPr>
+              <w:t>Pai_Pai</w:t>
+            </w:r>
+            <w:proofErr w:type="spellEnd"/>
+          </w:p>
+        </w:tc>
+        <w:tc>
+          <w:tcPr>
+            <w:tcW w:w="3399" w:type="dxa"/>
+          </w:tcPr>
+          <w:p>
+            <w:pPr>
+              <w:rPr>
+                <w:rFonts w:ascii="Courier New" w:hAnsi="Courier New" w:cs="Courier New"/>
+                <w:sz w:val="20"/>
+                <w:szCs w:val="20"/>
+              </w:rPr>
+            </w:pPr>
+            <w:r>
+              <w:rPr>
+                <w:rFonts w:ascii="Courier New" w:hAnsi="Courier New" w:cs="Courier New"/>
+                <w:sz w:val="20"/>
+                <w:szCs w:val="20"/>
+              </w:rPr>
+              <w:t>2</w:t>
+            </w:r>
+          </w:p>
+        </w:tc>
+      </w:tr>
+      <w:tr>
+        <w:tc>
+          <w:tcPr>
+            <w:tcW w:w="1129" w:type="dxa"/>
+          </w:tcPr>
+          <w:p>
+            <w:pPr>
+              <w:rPr>
+                <w:rFonts w:ascii="Courier New" w:hAnsi="Courier New" w:cs="Courier New"/>
+                <w:sz w:val="20"/>
+                <w:szCs w:val="20"/>
+              </w:rPr>
+            </w:pPr>
+            <w:r>
+              <w:rPr>
+                <w:rFonts w:ascii="Courier New" w:hAnsi="Courier New" w:cs="Courier New"/>
+                <w:sz w:val="20"/>
+                <w:szCs w:val="20"/>
+              </w:rPr>
+              <w:t>5</w:t>
+            </w:r>
+          </w:p>
+        </w:tc>
+        <w:tc>
+          <w:tcPr>
+            <w:tcW w:w="5667" w:type="dxa"/>
+          </w:tcPr>
+          <w:p>
+            <w:pPr>
+              <w:rPr>
+                <w:rFonts w:ascii="Courier New" w:hAnsi="Courier New" w:cs="Courier New"/>
+                <w:sz w:val="20"/>
+                <w:szCs w:val="20"/>
+              </w:rPr>
+            </w:pPr>
+            <w:proofErr w:type="spellStart"/>
+            <w:r>
+              <w:rPr>
+                <w:rFonts w:ascii="Courier New" w:hAnsi="Courier New" w:cs="Courier New"/>
+                <w:sz w:val="20"/>
+                <w:szCs w:val="20"/>
+              </w:rPr>
+              <w:t>Mae_Pai</w:t>
+            </w:r>
+            <w:proofErr w:type="spellEnd"/>
+          </w:p>
+        </w:tc>
+        <w:tc>
+          <w:tcPr>
+            <w:tcW w:w="3399" w:type="dxa"/>
+          </w:tcPr>
+          <w:p>
+            <w:pPr>
+              <w:rPr>
+                <w:rFonts w:ascii="Courier New" w:hAnsi="Courier New" w:cs="Courier New"/>
+                <w:sz w:val="20"/>
+                <w:szCs w:val="20"/>
+              </w:rPr>
+            </w:pPr>
+            <w:r>
+              <w:rPr>
+                <w:rFonts w:ascii="Courier New" w:hAnsi="Courier New" w:cs="Courier New"/>
+                <w:sz w:val="20"/>
+                <w:szCs w:val="20"/>
+              </w:rPr>
+              <w:t>2</w:t>
+            </w:r>
+          </w:p>
+        </w:tc>
+      </w:tr>
+      <w:tr>
+        <w:tc>
+          <w:tcPr>
+            <w:tcW w:w="1129" w:type="dxa"/>
+          </w:tcPr>
+          <w:p>
+            <w:pPr>
+              <w:rPr>
+                <w:rFonts w:ascii="Courier New" w:hAnsi="Courier New" w:cs="Courier New"/>
+                <w:sz w:val="20"/>
+                <w:szCs w:val="20"/>
+              </w:rPr>
+            </w:pPr>
+            <w:r>
+              <w:rPr>
+                <w:rFonts w:ascii="Courier New" w:hAnsi="Courier New" w:cs="Courier New"/>
+                <w:sz w:val="20"/>
+                <w:szCs w:val="20"/>
+              </w:rPr>
+              <w:t>6</w:t>
+            </w:r>
+          </w:p>
+        </w:tc>
+        <w:tc>
+          <w:tcPr>
+            <w:tcW w:w="5667" w:type="dxa"/>
+          </w:tcPr>
+          <w:p>
+            <w:pPr>
+              <w:rPr>
+                <w:rFonts w:ascii="Courier New" w:hAnsi="Courier New" w:cs="Courier New"/>
+                <w:sz w:val="20"/>
+                <w:szCs w:val="20"/>
+              </w:rPr>
+            </w:pPr>
+            <w:proofErr w:type="spellStart"/>
+            <w:r>
+              <w:rPr>
+                <w:rFonts w:ascii="Courier New" w:hAnsi="Courier New" w:cs="Courier New"/>
+                <w:sz w:val="20"/>
+                <w:szCs w:val="20"/>
+              </w:rPr>
+              <w:t>Pai_Mae</w:t>
+            </w:r>
+            <w:proofErr w:type="spellEnd"/>
+          </w:p>
+        </w:tc>
+        <w:tc>
+          <w:tcPr>
+            <w:tcW w:w="3399" w:type="dxa"/>
+          </w:tcPr>
+          <w:p>
+            <w:pPr>
+              <w:rPr>
+                <w:rFonts w:ascii="Courier New" w:hAnsi="Courier New" w:cs="Courier New"/>
+                <w:sz w:val="20"/>
+                <w:szCs w:val="20"/>
+              </w:rPr>
+            </w:pPr>
+            <w:r>
+              <w:rPr>
+                <w:rFonts w:ascii="Courier New" w:hAnsi="Courier New" w:cs="Courier New"/>
+                <w:sz w:val="20"/>
+                <w:szCs w:val="20"/>
+              </w:rPr>
+              <w:t>3</w:t>
+            </w:r>
+          </w:p>
+        </w:tc>
+      </w:tr>
+      <w:tr>
+        <w:tc>
+          <w:tcPr>
+            <w:tcW w:w="1129" w:type="dxa"/>
+          </w:tcPr>
+          <w:p>
+            <w:pPr>
+              <w:rPr>
+                <w:rFonts w:ascii="Courier New" w:hAnsi="Courier New" w:cs="Courier New"/>
+                <w:sz w:val="20"/>
+                <w:szCs w:val="20"/>
+              </w:rPr>
+            </w:pPr>
+            <w:r>
+              <w:rPr>
+                <w:rFonts w:ascii="Courier New" w:hAnsi="Courier New" w:cs="Courier New"/>
+                <w:sz w:val="20"/>
+                <w:szCs w:val="20"/>
+              </w:rPr>
+              <w:t>7</w:t>
+            </w:r>
+          </w:p>
+        </w:tc>
+        <w:tc>
+          <w:tcPr>
+            <w:tcW w:w="5667" w:type="dxa"/>
+          </w:tcPr>
+          <w:p>
+            <w:pPr>
+              <w:rPr>
+                <w:rFonts w:ascii="Courier New" w:hAnsi="Courier New" w:cs="Courier New"/>
+                <w:sz w:val="20"/>
+                <w:szCs w:val="20"/>
+              </w:rPr>
+            </w:pPr>
+            <w:proofErr w:type="spellStart"/>
+            <w:r>
+              <w:rPr>
+                <w:rFonts w:ascii="Courier New" w:hAnsi="Courier New" w:cs="Courier New"/>
+                <w:sz w:val="20"/>
+                <w:szCs w:val="20"/>
+              </w:rPr>
+              <w:t>Mae_Mae</w:t>
+            </w:r>
+            <w:proofErr w:type="spellEnd"/>
+          </w:p>
+        </w:tc>
+        <w:tc>
+          <w:tcPr>
+            <w:tcW w:w="3399" w:type="dxa"/>
+          </w:tcPr>
+          <w:p>
+            <w:pPr>
+              <w:rPr>
+                <w:rFonts w:ascii="Courier New" w:hAnsi="Courier New" w:cs="Courier New"/>
+                <w:sz w:val="20"/>
+                <w:szCs w:val="20"/>
+              </w:rPr>
+            </w:pPr>
+            <w:r>
+              <w:rPr>
+                <w:rFonts w:ascii="Courier New" w:hAnsi="Courier New" w:cs="Courier New"/>
+                <w:sz w:val="20"/>
+                <w:szCs w:val="20"/>
+              </w:rPr>
+              <w:t>3</w:t>
+            </w:r>
+          </w:p>
+        </w:tc>
+      </w:tr>
+      <w:tr>
+        <w:tc>
+          <w:tcPr>
+            <w:tcW w:w="1129" w:type="dxa"/>
+          </w:tcPr>
+          <w:p>
+            <w:pPr>
+              <w:rPr>
+                <w:rFonts w:ascii="Courier New" w:hAnsi="Courier New" w:cs="Courier New"/>
+                <w:sz w:val="20"/>
+                <w:szCs w:val="20"/>
+              </w:rPr>
+            </w:pPr>
+            <w:r>
+              <w:rPr>
+                <w:rFonts w:ascii="Courier New" w:hAnsi="Courier New" w:cs="Courier New"/>
+                <w:sz w:val="20"/>
+                <w:szCs w:val="20"/>
+              </w:rPr>
+              <w:t>8</w:t>
+            </w:r>
+          </w:p>
+        </w:tc>
+        <w:tc>
+          <w:tcPr>
+            <w:tcW w:w="5667" w:type="dxa"/>
+          </w:tcPr>
+          <w:p>
+            <w:pPr>
+              <w:rPr>
+                <w:rFonts w:ascii="Courier New" w:hAnsi="Courier New" w:cs="Courier New"/>
+                <w:sz w:val="20"/>
+                <w:szCs w:val="20"/>
+              </w:rPr>
+            </w:pPr>
+            <w:proofErr w:type="spellStart"/>
+            <w:r>
+              <w:rPr>
+                <w:rFonts w:ascii="Courier New" w:hAnsi="Courier New" w:cs="Courier New"/>
+                <w:sz w:val="20"/>
+                <w:szCs w:val="20"/>
+              </w:rPr>
+              <w:t>Pai_Pai_Pai</w:t>
+            </w:r>
+            <w:proofErr w:type="spellEnd"/>
+          </w:p>
+        </w:tc>
+        <w:tc>
+          <w:tcPr>
+            <w:tcW w:w="3399" w:type="dxa"/>
+          </w:tcPr>
+          <w:p>
+            <w:pPr>
+              <w:rPr>
+                <w:rFonts w:ascii="Courier New" w:hAnsi="Courier New" w:cs="Courier New"/>
+                <w:sz w:val="20"/>
+                <w:szCs w:val="20"/>
+              </w:rPr>
+            </w:pPr>
+            <w:r>
+              <w:rPr>
+                <w:rFonts w:ascii="Courier New" w:hAnsi="Courier New" w:cs="Courier New"/>
+                <w:sz w:val="20"/>
+                <w:szCs w:val="20"/>
+              </w:rPr>
+              <w:t>4</w:t>
+            </w:r>
+          </w:p>
+        </w:tc>
+      </w:tr>
+      <w:tr>
+        <w:tc>
+          <w:tcPr>
+            <w:tcW w:w="1129" w:type="dxa"/>
+          </w:tcPr>
+          <w:p>
+            <w:pPr>
+              <w:rPr>
+                <w:rFonts w:ascii="Courier New" w:hAnsi="Courier New" w:cs="Courier New"/>
+                <w:sz w:val="20"/>
+                <w:szCs w:val="20"/>
+              </w:rPr>
+            </w:pPr>
+            <w:r>
+              <w:rPr>
+                <w:rFonts w:ascii="Courier New" w:hAnsi="Courier New" w:cs="Courier New"/>
+                <w:sz w:val="20"/>
+                <w:szCs w:val="20"/>
+              </w:rPr>
+              <w:t>9</w:t>
+            </w:r>
+          </w:p>
+        </w:tc>
+        <w:tc>
+          <w:tcPr>
+            <w:tcW w:w="5667" w:type="dxa"/>
+          </w:tcPr>
+          <w:p>
+            <w:pPr>
+              <w:rPr>
+                <w:rFonts w:ascii="Courier New" w:hAnsi="Courier New" w:cs="Courier New"/>
+                <w:sz w:val="20"/>
+                <w:szCs w:val="20"/>
+              </w:rPr>
+            </w:pPr>
+            <w:proofErr w:type="spellStart"/>
+            <w:r>
+              <w:rPr>
+                <w:rFonts w:ascii="Courier New" w:hAnsi="Courier New" w:cs="Courier New"/>
+                <w:sz w:val="20"/>
+                <w:szCs w:val="20"/>
+              </w:rPr>
+              <w:t>Mae_Pai_Pai</w:t>
+            </w:r>
+            <w:proofErr w:type="spellEnd"/>
+          </w:p>
+        </w:tc>
+        <w:tc>
+          <w:tcPr>
+            <w:tcW w:w="3399" w:type="dxa"/>
+          </w:tcPr>
+          <w:p>
+            <w:pPr>
+              <w:rPr>
+                <w:rFonts w:ascii="Courier New" w:hAnsi="Courier New" w:cs="Courier New"/>
+                <w:sz w:val="20"/>
+                <w:szCs w:val="20"/>
+              </w:rPr>
+            </w:pPr>
+            <w:r>
+              <w:rPr>
+                <w:rFonts w:ascii="Courier New" w:hAnsi="Courier New" w:cs="Courier New"/>
+                <w:sz w:val="20"/>
+                <w:szCs w:val="20"/>
+              </w:rPr>
+              <w:t>4</w:t>
+            </w:r>
+          </w:p>
+        </w:tc>
+      </w:tr>
+      <w:tr>
+        <w:tc>
+          <w:tcPr>
+            <w:tcW w:w="1129" w:type="dxa"/>
+          </w:tcPr>
+          <w:p>
+            <w:pPr>
+              <w:rPr>
+                <w:rFonts w:ascii="Courier New" w:hAnsi="Courier New" w:cs="Courier New"/>
+                <w:sz w:val="20"/>
+                <w:szCs w:val="20"/>
+              </w:rPr>
+            </w:pPr>
+            <w:r>
+              <w:rPr>
+                <w:rFonts w:ascii="Courier New" w:hAnsi="Courier New" w:cs="Courier New"/>
+                <w:sz w:val="20"/>
+                <w:szCs w:val="20"/>
+              </w:rPr>
+              <w:t>10</w:t>
+            </w:r>
+          </w:p>
+        </w:tc>
+        <w:tc>
+          <w:tcPr>
+            <w:tcW w:w="5667" w:type="dxa"/>
+          </w:tcPr>
+          <w:p>
+            <w:pPr>
+              <w:rPr>
+                <w:rFonts w:ascii="Courier New" w:hAnsi="Courier New" w:cs="Courier New"/>
+                <w:sz w:val="20"/>
+                <w:szCs w:val="20"/>
+              </w:rPr>
+            </w:pPr>
+            <w:proofErr w:type="spellStart"/>
+            <w:r>
+              <w:rPr>
+                <w:rFonts w:ascii="Courier New" w:hAnsi="Courier New" w:cs="Courier New"/>
+                <w:sz w:val="20"/>
+                <w:szCs w:val="20"/>
+              </w:rPr>
+              <w:t>Pai_Mae_Pai</w:t>
+            </w:r>
+            <w:proofErr w:type="spellEnd"/>
+          </w:p>
+        </w:tc>
+        <w:tc>
+          <w:tcPr>
+            <w:tcW w:w="3399" w:type="dxa"/>
+          </w:tcPr>
+          <w:p>
+            <w:pPr>
+              <w:rPr>
+                <w:rFonts w:ascii="Courier New" w:hAnsi="Courier New" w:cs="Courier New"/>
+                <w:sz w:val="20"/>
+                <w:szCs w:val="20"/>
+              </w:rPr>
+            </w:pPr>
+            <w:r>
+              <w:rPr>
+                <w:rFonts w:ascii="Courier New" w:hAnsi="Courier New" w:cs="Courier New"/>
+                <w:sz w:val="20"/>
+                <w:szCs w:val="20"/>
+              </w:rPr>
+              <w:t>5</w:t>
+            </w:r>
+          </w:p>
+        </w:tc>
+      </w:tr>
+      <w:tr>
+        <w:tc>
+          <w:tcPr>
+            <w:tcW w:w="1129" w:type="dxa"/>
+          </w:tcPr>
+          <w:p>
+            <w:pPr>
+              <w:rPr>
+                <w:rFonts w:ascii="Courier New" w:hAnsi="Courier New" w:cs="Courier New"/>
+                <w:sz w:val="20"/>
+                <w:szCs w:val="20"/>
+              </w:rPr>
+            </w:pPr>
+            <w:r>
+              <w:rPr>
+                <w:rFonts w:ascii="Courier New" w:hAnsi="Courier New" w:cs="Courier New"/>
+                <w:sz w:val="20"/>
+                <w:szCs w:val="20"/>
+              </w:rPr>
+              <w:t>11</w:t>
+            </w:r>
+          </w:p>
+        </w:tc>
+        <w:tc>
+          <w:tcPr>
+            <w:tcW w:w="5667" w:type="dxa"/>
+          </w:tcPr>
+          <w:p>
+            <w:pPr>
+              <w:rPr>
+                <w:rFonts w:ascii="Courier New" w:hAnsi="Courier New" w:cs="Courier New"/>
+                <w:sz w:val="20"/>
+                <w:szCs w:val="20"/>
+              </w:rPr>
+            </w:pPr>
+            <w:proofErr w:type="spellStart"/>
+            <w:r>
+              <w:rPr>
+                <w:rFonts w:ascii="Courier New" w:hAnsi="Courier New" w:cs="Courier New"/>
+                <w:sz w:val="20"/>
+                <w:szCs w:val="20"/>
+              </w:rPr>
+              <w:t>Mae_Mae_Pai</w:t>
+            </w:r>
+            <w:proofErr w:type="spellEnd"/>
+          </w:p>
+        </w:tc>
+        <w:tc>
+          <w:tcPr>
+            <w:tcW w:w="3399" w:type="dxa"/>
+          </w:tcPr>
+          <w:p>
+            <w:pPr>
+              <w:rPr>
+                <w:rFonts w:ascii="Courier New" w:hAnsi="Courier New" w:cs="Courier New"/>
+                <w:sz w:val="20"/>
+                <w:szCs w:val="20"/>
+              </w:rPr>
+            </w:pPr>
+            <w:r>
+              <w:rPr>
+                <w:rFonts w:ascii="Courier New" w:hAnsi="Courier New" w:cs="Courier New"/>
+                <w:sz w:val="20"/>
+                <w:szCs w:val="20"/>
+              </w:rPr>
+              <w:t>5</w:t>
+            </w:r>
+          </w:p>
+        </w:tc>
+      </w:tr>
+      <w:tr>
+        <w:tc>
+          <w:tcPr>
+            <w:tcW w:w="1129" w:type="dxa"/>
+          </w:tcPr>
+          <w:p>
+            <w:pPr>
+              <w:rPr>
+                <w:rFonts w:ascii="Courier New" w:hAnsi="Courier New" w:cs="Courier New"/>
+                <w:sz w:val="20"/>
+                <w:szCs w:val="20"/>
+              </w:rPr>
+            </w:pPr>
+            <w:r>
+              <w:rPr>
+                <w:rFonts w:ascii="Courier New" w:hAnsi="Courier New" w:cs="Courier New"/>
+                <w:sz w:val="20"/>
+                <w:szCs w:val="20"/>
+              </w:rPr>
+              <w:t>12</w:t>
+            </w:r>
+          </w:p>
+        </w:tc>
+        <w:tc>
+          <w:tcPr>
+            <w:tcW w:w="5667" w:type="dxa"/>
+          </w:tcPr>
+          <w:p>
+            <w:pPr>
+              <w:rPr>
+                <w:rFonts w:ascii="Courier New" w:hAnsi="Courier New" w:cs="Courier New"/>
+                <w:sz w:val="20"/>
+                <w:szCs w:val="20"/>
+              </w:rPr>
+            </w:pPr>
+            <w:proofErr w:type="spellStart"/>
+            <w:r>
+              <w:rPr>
+                <w:rFonts w:ascii="Courier New" w:hAnsi="Courier New" w:cs="Courier New"/>
+                <w:sz w:val="20"/>
+                <w:szCs w:val="20"/>
+              </w:rPr>
+              <w:t>Pai_Pai_Mae</w:t>
+            </w:r>
+            <w:proofErr w:type="spellEnd"/>
+          </w:p>
+        </w:tc>
+        <w:tc>
+          <w:tcPr>
+            <w:tcW w:w="3399" w:type="dxa"/>
+          </w:tcPr>
+          <w:p>
+            <w:pPr>
+              <w:rPr>
+                <w:rFonts w:ascii="Courier New" w:hAnsi="Courier New" w:cs="Courier New"/>
+                <w:sz w:val="20"/>
+                <w:szCs w:val="20"/>
+              </w:rPr>
+            </w:pPr>
+            <w:r>
+              <w:rPr>
+                <w:rFonts w:ascii="Courier New" w:hAnsi="Courier New" w:cs="Courier New"/>
+                <w:sz w:val="20"/>
+                <w:szCs w:val="20"/>
+              </w:rPr>
+              <w:t>6</w:t>
+            </w:r>
+          </w:p>
+        </w:tc>
+      </w:tr>
+      <w:tr>
+        <w:tc>
+          <w:tcPr>
+            <w:tcW w:w="1129" w:type="dxa"/>
+          </w:tcPr>
+          <w:p>
+            <w:pPr>
+              <w:rPr>
+                <w:rFonts w:ascii="Courier New" w:hAnsi="Courier New" w:cs="Courier New"/>
+                <w:sz w:val="20"/>
+                <w:szCs w:val="20"/>
+              </w:rPr>
+            </w:pPr>
+            <w:r>
+              <w:rPr>
+                <w:rFonts w:ascii="Courier New" w:hAnsi="Courier New" w:cs="Courier New"/>
+                <w:sz w:val="20"/>
+                <w:szCs w:val="20"/>
+              </w:rPr>
+              <w:t>13</w:t>
+            </w:r>
+          </w:p>
+        </w:tc>
+        <w:tc>
+          <w:tcPr>
+            <w:tcW w:w="5667" w:type="dxa"/>
+          </w:tcPr>
+          <w:p>
+            <w:pPr>
+              <w:rPr>
+                <w:rFonts w:ascii="Courier New" w:hAnsi="Courier New" w:cs="Courier New"/>
+                <w:sz w:val="20"/>
+                <w:szCs w:val="20"/>
+              </w:rPr>
+            </w:pPr>
+            <w:proofErr w:type="spellStart"/>
+            <w:r>
+              <w:rPr>
+                <w:rFonts w:ascii="Courier New" w:hAnsi="Courier New" w:cs="Courier New"/>
+                <w:sz w:val="20"/>
+                <w:szCs w:val="20"/>
+              </w:rPr>
+              <w:t>Mae_Pai_Mae</w:t>
+            </w:r>
+            <w:proofErr w:type="spellEnd"/>
+          </w:p>
+        </w:tc>
+        <w:tc>
+          <w:tcPr>
+            <w:tcW w:w="3399" w:type="dxa"/>
+          </w:tcPr>
+          <w:p>
+            <w:pPr>
+              <w:rPr>
+                <w:rFonts w:ascii="Courier New" w:hAnsi="Courier New" w:cs="Courier New"/>
+                <w:sz w:val="20"/>
+                <w:szCs w:val="20"/>
+              </w:rPr>
+            </w:pPr>
+            <w:r>
+              <w:rPr>
+                <w:rFonts w:ascii="Courier New" w:hAnsi="Courier New" w:cs="Courier New"/>
+                <w:sz w:val="20"/>
+                <w:szCs w:val="20"/>
+              </w:rPr>
+              <w:t>6</w:t>
+            </w:r>
+          </w:p>
+        </w:tc>
+      </w:tr>
+      <w:tr>
+        <w:tc>
+          <w:tcPr>
+            <w:tcW w:w="1129" w:type="dxa"/>
+          </w:tcPr>
+          <w:p>
+            <w:pPr>
+              <w:rPr>
+                <w:rFonts w:ascii="Courier New" w:hAnsi="Courier New" w:cs="Courier New"/>
+                <w:sz w:val="20"/>
+                <w:szCs w:val="20"/>
+              </w:rPr>
+            </w:pPr>
+            <w:r>
+              <w:rPr>
+                <w:rFonts w:ascii="Courier New" w:hAnsi="Courier New" w:cs="Courier New"/>
+                <w:sz w:val="20"/>
+                <w:szCs w:val="20"/>
+              </w:rPr>
+              <w:t>14</w:t>
+            </w:r>
+          </w:p>
+        </w:tc>
+        <w:tc>
+          <w:tcPr>
+            <w:tcW w:w="5667" w:type="dxa"/>
+          </w:tcPr>
+          <w:p>
+            <w:pPr>
+              <w:rPr>
+                <w:rFonts w:ascii="Courier New" w:hAnsi="Courier New" w:cs="Courier New"/>
+                <w:sz w:val="20"/>
+                <w:szCs w:val="20"/>
+              </w:rPr>
+            </w:pPr>
+            <w:proofErr w:type="spellStart"/>
+            <w:r>
+              <w:rPr>
+                <w:rFonts w:ascii="Courier New" w:hAnsi="Courier New" w:cs="Courier New"/>
+                <w:sz w:val="20"/>
+                <w:szCs w:val="20"/>
+              </w:rPr>
+              <w:t>Pai_Mae_Mae</w:t>
+            </w:r>
+            <w:proofErr w:type="spellEnd"/>
+          </w:p>
+        </w:tc>
+        <w:tc>
+          <w:tcPr>
+            <w:tcW w:w="3399" w:type="dxa"/>
+          </w:tcPr>
+          <w:p>
+            <w:pPr>
+              <w:rPr>
+                <w:rFonts w:ascii="Courier New" w:hAnsi="Courier New" w:cs="Courier New"/>
+                <w:sz w:val="20"/>
+                <w:szCs w:val="20"/>
+              </w:rPr>
+            </w:pPr>
+            <w:r>
+              <w:rPr>
+                <w:rFonts w:ascii="Courier New" w:hAnsi="Courier New" w:cs="Courier New"/>
+                <w:sz w:val="20"/>
+                <w:szCs w:val="20"/>
+              </w:rPr>
+              <w:t>7</w:t>
+            </w:r>
+          </w:p>
+        </w:tc>
+      </w:tr>
+      <w:tr>
+        <w:tc>
+          <w:tcPr>
+            <w:tcW w:w="1129" w:type="dxa"/>
+          </w:tcPr>
+          <w:p>
+            <w:pPr>
+              <w:rPr>
+                <w:rFonts w:ascii="Courier New" w:hAnsi="Courier New" w:cs="Courier New"/>
+                <w:sz w:val="20"/>
+                <w:szCs w:val="20"/>
+              </w:rPr>
+            </w:pPr>
+            <w:r>
+              <w:rPr>
+                <w:rFonts w:ascii="Courier New" w:hAnsi="Courier New" w:cs="Courier New"/>
+                <w:sz w:val="20"/>
+                <w:szCs w:val="20"/>
+              </w:rPr>
+              <w:t>15</w:t>
+            </w:r>
+          </w:p>
+        </w:tc>
+        <w:tc>
+          <w:tcPr>
+            <w:tcW w:w="5667" w:type="dxa"/>
+          </w:tcPr>
+          <w:p>
+            <w:pPr>
+              <w:rPr>
+                <w:rFonts w:ascii="Courier New" w:hAnsi="Courier New" w:cs="Courier New"/>
+                <w:sz w:val="20"/>
+                <w:szCs w:val="20"/>
+              </w:rPr>
+            </w:pPr>
+            <w:proofErr w:type="spellStart"/>
+            <w:r>
+              <w:rPr>
+                <w:rFonts w:ascii="Courier New" w:hAnsi="Courier New" w:cs="Courier New"/>
+                <w:sz w:val="20"/>
+                <w:szCs w:val="20"/>
+              </w:rPr>
+              <w:t>Mae_Mae_Mae</w:t>
+            </w:r>
+            <w:proofErr w:type="spellEnd"/>
+          </w:p>
+        </w:tc>
+        <w:tc>
+          <w:tcPr>
+            <w:tcW w:w="3399" w:type="dxa"/>
+          </w:tcPr>
+          <w:p>
+            <w:pPr>
+              <w:rPr>
+                <w:rFonts w:ascii="Courier New" w:hAnsi="Courier New" w:cs="Courier New"/>
+                <w:sz w:val="20"/>
+                <w:szCs w:val="20"/>
+              </w:rPr>
+            </w:pPr>
+            <w:r>
+              <w:rPr>
+                <w:rFonts w:ascii="Courier New" w:hAnsi="Courier New" w:cs="Courier New"/>
+                <w:sz w:val="20"/>
+                <w:szCs w:val="20"/>
+              </w:rPr>
+              <w:t>7</w:t>
+            </w:r>
+          </w:p>
+        </w:tc>
+      </w:tr>
+      <w:tr>
+        <w:tc>
+          <w:tcPr>
+            <w:tcW w:w="1129" w:type="dxa"/>
+          </w:tcPr>
+          <w:p>
+            <w:pPr>
+              <w:rPr>
+                <w:rFonts w:ascii="Courier New" w:hAnsi="Courier New" w:cs="Courier New"/>
+                <w:sz w:val="20"/>
+                <w:szCs w:val="20"/>
+              </w:rPr>
+            </w:pPr>
+            <w:r>
+              <w:rPr>
+                <w:rFonts w:ascii="Courier New" w:hAnsi="Courier New" w:cs="Courier New"/>
+                <w:sz w:val="20"/>
+                <w:szCs w:val="20"/>
+              </w:rPr>
+              <w:t>16</w:t>
+            </w:r>
+          </w:p>
+        </w:tc>
+        <w:tc>
+          <w:tcPr>
+            <w:tcW w:w="5667" w:type="dxa"/>
+          </w:tcPr>
+          <w:p>
+            <w:pPr>
+              <w:rPr>
+                <w:rFonts w:ascii="Courier New" w:hAnsi="Courier New" w:cs="Courier New"/>
+                <w:sz w:val="20"/>
+                <w:szCs w:val="20"/>
+              </w:rPr>
+            </w:pPr>
+            <w:proofErr w:type="spellStart"/>
+            <w:r>
+              <w:rPr>
+                <w:rFonts w:ascii="Courier New" w:hAnsi="Courier New" w:cs="Courier New"/>
+                <w:sz w:val="20"/>
+                <w:szCs w:val="20"/>
+              </w:rPr>
+              <w:t>Pai_Pai_Pai_Pai</w:t>
+            </w:r>
+            <w:proofErr w:type="spellEnd"/>
+            <w:r>
+              <w:rPr>
+                <w:rFonts w:ascii="Courier New" w:hAnsi="Courier New" w:cs="Courier New"/>
+                <w:sz w:val="20"/>
+                <w:szCs w:val="20"/>
+              </w:rPr>
+              <w:t xml:space="preserve">                   </w:t>
+            </w:r>
+          </w:p>
+        </w:tc>
+        <w:tc>
+          <w:tcPr>
+            <w:tcW w:w="3399" w:type="dxa"/>
+          </w:tcPr>
+          <w:p>
+            <w:pPr>
+              <w:rPr>
+                <w:rFonts w:ascii="Courier New" w:hAnsi="Courier New" w:cs="Courier New"/>
+                <w:sz w:val="20"/>
+                <w:szCs w:val="20"/>
+              </w:rPr>
+            </w:pPr>
+            <w:r>
+              <w:rPr>
+                <w:rFonts w:ascii="Courier New" w:hAnsi="Courier New" w:cs="Courier New"/>
+                <w:sz w:val="20"/>
+                <w:szCs w:val="20"/>
+              </w:rPr>
+              <w:t>8</w:t>
+            </w:r>
+          </w:p>
+        </w:tc>
+      </w:tr>
+      <w:tr>
+        <w:tc>
+          <w:tcPr>
+            <w:tcW w:w="1129" w:type="dxa"/>
+          </w:tcPr>
+          <w:p>
+            <w:pPr>
+              <w:rPr>
+                <w:rFonts w:ascii="Courier New" w:hAnsi="Courier New" w:cs="Courier New"/>
+                <w:sz w:val="20"/>
+                <w:szCs w:val="20"/>
+              </w:rPr>
+            </w:pPr>
+            <w:r>
+              <w:rPr>
+                <w:rFonts w:ascii="Courier New" w:hAnsi="Courier New" w:cs="Courier New"/>
+                <w:sz w:val="20"/>
+                <w:szCs w:val="20"/>
+              </w:rPr>
+              <w:t>17</w:t>
+            </w:r>
+          </w:p>
+        </w:tc>
+        <w:tc>
+          <w:tcPr>
+            <w:tcW w:w="5667" w:type="dxa"/>
+          </w:tcPr>
+          <w:p>
+            <w:pPr>
+              <w:rPr>
+                <w:rFonts w:ascii="Courier New" w:hAnsi="Courier New" w:cs="Courier New"/>
+                <w:sz w:val="20"/>
+                <w:szCs w:val="20"/>
+              </w:rPr>
+            </w:pPr>
+            <w:proofErr w:type="spellStart"/>
+            <w:r>
+              <w:rPr>
+                <w:rFonts w:ascii="Courier New" w:hAnsi="Courier New" w:cs="Courier New"/>
+                <w:sz w:val="20"/>
+                <w:szCs w:val="20"/>
+              </w:rPr>
+              <w:t>Mae_Pai_Pai_Pai</w:t>
+            </w:r>
+            <w:proofErr w:type="spellEnd"/>
+            <w:r>
+              <w:rPr>
+                <w:rFonts w:ascii="Courier New" w:hAnsi="Courier New" w:cs="Courier New"/>
+                <w:sz w:val="20"/>
+                <w:szCs w:val="20"/>
+              </w:rPr>
+              <w:t xml:space="preserve">                   </w:t>
+            </w:r>
+          </w:p>
+        </w:tc>
+        <w:tc>
+          <w:tcPr>
+            <w:tcW w:w="3399" w:type="dxa"/>
+          </w:tcPr>
+          <w:p>
+            <w:pPr>
+              <w:rPr>
+                <w:rFonts w:ascii="Courier New" w:hAnsi="Courier New" w:cs="Courier New"/>
+                <w:sz w:val="20"/>
+                <w:szCs w:val="20"/>
+              </w:rPr>
+            </w:pPr>
+            <w:r>
+              <w:rPr>
+                <w:rFonts w:ascii="Courier New" w:hAnsi="Courier New" w:cs="Courier New"/>
+                <w:sz w:val="20"/>
+                <w:szCs w:val="20"/>
+              </w:rPr>
+              <w:t>8</w:t>
+            </w:r>
+          </w:p>
+        </w:tc>
+      </w:tr>
+      <w:tr>
+        <w:tc>
+          <w:tcPr>
+            <w:tcW w:w="1129" w:type="dxa"/>
+          </w:tcPr>
+          <w:p>
+            <w:pPr>
+              <w:rPr>
+                <w:rFonts w:ascii="Courier New" w:hAnsi="Courier New" w:cs="Courier New"/>
+                <w:sz w:val="20"/>
+                <w:szCs w:val="20"/>
+              </w:rPr>
+            </w:pPr>
+            <w:r>
+              <w:rPr>
+                <w:rFonts w:ascii="Courier New" w:hAnsi="Courier New" w:cs="Courier New"/>
+                <w:sz w:val="20"/>
+                <w:szCs w:val="20"/>
+              </w:rPr>
+              <w:t>18</w:t>
+            </w:r>
+          </w:p>
+        </w:tc>
+        <w:tc>
+          <w:tcPr>
+            <w:tcW w:w="5667" w:type="dxa"/>
+          </w:tcPr>
+          <w:p>
+            <w:pPr>
+              <w:rPr>
+                <w:rFonts w:ascii="Courier New" w:hAnsi="Courier New" w:cs="Courier New"/>
+                <w:sz w:val="20"/>
+                <w:szCs w:val="20"/>
+              </w:rPr>
+            </w:pPr>
+            <w:proofErr w:type="spellStart"/>
+            <w:r>
+              <w:rPr>
+                <w:rFonts w:ascii="Courier New" w:hAnsi="Courier New" w:cs="Courier New"/>
+                <w:sz w:val="20"/>
+                <w:szCs w:val="20"/>
+              </w:rPr>
+              <w:t>Pai_Mae_Pai_Pai</w:t>
+            </w:r>
+            <w:proofErr w:type="spellEnd"/>
+            <w:r>
+              <w:rPr>
+                <w:rFonts w:ascii="Courier New" w:hAnsi="Courier New" w:cs="Courier New"/>
+                <w:sz w:val="20"/>
+                <w:szCs w:val="20"/>
+              </w:rPr>
+              <w:t xml:space="preserve">                   </w:t>
+            </w:r>
+          </w:p>
+        </w:tc>
+        <w:tc>
+          <w:tcPr>
+            <w:tcW w:w="3399" w:type="dxa"/>
+          </w:tcPr>
+          <w:p>
+            <w:pPr>
+              <w:rPr>
+                <w:rFonts w:ascii="Courier New" w:hAnsi="Courier New" w:cs="Courier New"/>
+                <w:sz w:val="20"/>
+                <w:szCs w:val="20"/>
+              </w:rPr>
+            </w:pPr>
+            <w:r>
+              <w:rPr>
+                <w:rFonts w:ascii="Courier New" w:hAnsi="Courier New" w:cs="Courier New"/>
+                <w:sz w:val="20"/>
+                <w:szCs w:val="20"/>
+              </w:rPr>
+              <w:t>9</w:t>
+            </w:r>
+          </w:p>
+        </w:tc>
+      </w:tr>
+      <w:tr>
+        <w:tc>
+          <w:tcPr>
+            <w:tcW w:w="1129" w:type="dxa"/>
+          </w:tcPr>
+          <w:p>
+            <w:pPr>
+              <w:rPr>
+                <w:rFonts w:ascii="Courier New" w:hAnsi="Courier New" w:cs="Courier New"/>
+                <w:sz w:val="20"/>
+                <w:szCs w:val="20"/>
+              </w:rPr>
+            </w:pPr>
+            <w:r>
+              <w:rPr>
+                <w:rFonts w:ascii="Courier New" w:hAnsi="Courier New" w:cs="Courier New"/>
+                <w:sz w:val="20"/>
+                <w:szCs w:val="20"/>
+              </w:rPr>
+              <w:t>19</w:t>
+            </w:r>
+          </w:p>
+        </w:tc>
+        <w:tc>
+          <w:tcPr>
+            <w:tcW w:w="5667" w:type="dxa"/>
+          </w:tcPr>
+          <w:p>
+            <w:pPr>
+              <w:rPr>
+                <w:rFonts w:ascii="Courier New" w:hAnsi="Courier New" w:cs="Courier New"/>
+                <w:sz w:val="20"/>
+                <w:szCs w:val="20"/>
+              </w:rPr>
+            </w:pPr>
+            <w:proofErr w:type="spellStart"/>
+            <w:r>
+              <w:rPr>
+                <w:rFonts w:ascii="Courier New" w:hAnsi="Courier New" w:cs="Courier New"/>
+                <w:sz w:val="20"/>
+                <w:szCs w:val="20"/>
+              </w:rPr>
+              <w:t>Mae_Mae_Pai_Pai</w:t>
+            </w:r>
+            <w:proofErr w:type="spellEnd"/>
+            <w:r>
+              <w:rPr>
+                <w:rFonts w:ascii="Courier New" w:hAnsi="Courier New" w:cs="Courier New"/>
+                <w:sz w:val="20"/>
+                <w:szCs w:val="20"/>
+              </w:rPr>
+              <w:t xml:space="preserve">                   </w:t>
+            </w:r>
+          </w:p>
+        </w:tc>
+        <w:tc>
+          <w:tcPr>
+            <w:tcW w:w="3399" w:type="dxa"/>
+          </w:tcPr>
+          <w:p>
+            <w:pPr>
+              <w:rPr>
+                <w:rFonts w:ascii="Courier New" w:hAnsi="Courier New" w:cs="Courier New"/>
+                <w:sz w:val="20"/>
+                <w:szCs w:val="20"/>
+              </w:rPr>
+            </w:pPr>
+            <w:r>
+              <w:rPr>
+                <w:rFonts w:ascii="Courier New" w:hAnsi="Courier New" w:cs="Courier New"/>
+                <w:sz w:val="20"/>
+                <w:szCs w:val="20"/>
+              </w:rPr>
+              <w:t>9</w:t>
+            </w:r>
+          </w:p>
+        </w:tc>
+      </w:tr>
+      <w:tr>
+        <w:tc>
+          <w:tcPr>
+            <w:tcW w:w="1129" w:type="dxa"/>
+          </w:tcPr>
+          <w:p>
+            <w:pPr>
+              <w:rPr>
+                <w:rFonts w:ascii="Courier New" w:hAnsi="Courier New" w:cs="Courier New"/>
+                <w:sz w:val="20"/>
+                <w:szCs w:val="20"/>
+              </w:rPr>
+            </w:pPr>
+            <w:r>
+              <w:rPr>
+                <w:rFonts w:ascii="Courier New" w:hAnsi="Courier New" w:cs="Courier New"/>
+                <w:sz w:val="20"/>
+                <w:szCs w:val="20"/>
+              </w:rPr>
+              <w:t>20</w:t>
+            </w:r>
+          </w:p>
+        </w:tc>
+        <w:tc>
+          <w:tcPr>
+            <w:tcW w:w="5667" w:type="dxa"/>
+          </w:tcPr>
+          <w:p>
+            <w:pPr>
+              <w:rPr>
+                <w:rFonts w:ascii="Courier New" w:hAnsi="Courier New" w:cs="Courier New"/>
+                <w:sz w:val="20"/>
+                <w:szCs w:val="20"/>
+              </w:rPr>
+            </w:pPr>
+            <w:proofErr w:type="spellStart"/>
+            <w:r>
+              <w:rPr>
+                <w:rFonts w:ascii="Courier New" w:hAnsi="Courier New" w:cs="Courier New"/>
+                <w:sz w:val="20"/>
+                <w:szCs w:val="20"/>
+              </w:rPr>
+              <w:t>Pai_Pai_Mae_Pai</w:t>
+            </w:r>
+            <w:proofErr w:type="spellEnd"/>
+            <w:r>
+              <w:rPr>
+                <w:rFonts w:ascii="Courier New" w:hAnsi="Courier New" w:cs="Courier New"/>
+                <w:sz w:val="20"/>
+                <w:szCs w:val="20"/>
+              </w:rPr>
+              <w:t xml:space="preserve">                   </w:t>
+            </w:r>
+          </w:p>
+        </w:tc>
+        <w:tc>
+          <w:tcPr>
+            <w:tcW w:w="3399" w:type="dxa"/>
+          </w:tcPr>
+          <w:p>
+            <w:pPr>
+              <w:rPr>
+                <w:rFonts w:ascii="Courier New" w:hAnsi="Courier New" w:cs="Courier New"/>
+                <w:sz w:val="20"/>
+                <w:szCs w:val="20"/>
+              </w:rPr>
+            </w:pPr>
+            <w:r>
+              <w:rPr>
+                <w:rFonts w:ascii="Courier New" w:hAnsi="Courier New" w:cs="Courier New"/>
+                <w:sz w:val="20"/>
+                <w:szCs w:val="20"/>
+              </w:rPr>
+              <w:t>10</w:t>
+            </w:r>
+          </w:p>
+        </w:tc>
+      </w:tr>
+      <w:tr>
+        <w:tc>
+          <w:tcPr>
+            <w:tcW w:w="1129" w:type="dxa"/>
+          </w:tcPr>
+          <w:p>
+            <w:pPr>
+              <w:rPr>
+                <w:rFonts w:ascii="Courier New" w:hAnsi="Courier New" w:cs="Courier New"/>
+                <w:sz w:val="20"/>
+                <w:szCs w:val="20"/>
+              </w:rPr>
+            </w:pPr>
+            <w:r>
+              <w:rPr>
+                <w:rFonts w:ascii="Courier New" w:hAnsi="Courier New" w:cs="Courier New"/>
+                <w:sz w:val="20"/>
+                <w:szCs w:val="20"/>
+              </w:rPr>
+              <w:t>21</w:t>
+            </w:r>
+          </w:p>
+        </w:tc>
+        <w:tc>
+          <w:tcPr>
+            <w:tcW w:w="5667" w:type="dxa"/>
+          </w:tcPr>
+          <w:p>
+            <w:pPr>
+              <w:rPr>
+                <w:rFonts w:ascii="Courier New" w:hAnsi="Courier New" w:cs="Courier New"/>
+                <w:sz w:val="20"/>
+                <w:szCs w:val="20"/>
+              </w:rPr>
+            </w:pPr>
+            <w:proofErr w:type="spellStart"/>
+            <w:r>
+              <w:rPr>
+                <w:rFonts w:ascii="Courier New" w:hAnsi="Courier New" w:cs="Courier New"/>
+                <w:sz w:val="20"/>
+                <w:szCs w:val="20"/>
+              </w:rPr>
+              <w:t>Mae_Pai_Mae_Pai</w:t>
+            </w:r>
+            <w:proofErr w:type="spellEnd"/>
+            <w:r>
+              <w:rPr>
+                <w:rFonts w:ascii="Courier New" w:hAnsi="Courier New" w:cs="Courier New"/>
+                <w:sz w:val="20"/>
+                <w:szCs w:val="20"/>
+              </w:rPr>
+              <w:t xml:space="preserve">                   </w:t>
+            </w:r>
+          </w:p>
+        </w:tc>
+        <w:tc>
+          <w:tcPr>
+            <w:tcW w:w="3399" w:type="dxa"/>
+          </w:tcPr>
+          <w:p>
+            <w:pPr>
+              <w:rPr>
+                <w:rFonts w:ascii="Courier New" w:hAnsi="Courier New" w:cs="Courier New"/>
+                <w:sz w:val="20"/>
+                <w:szCs w:val="20"/>
+              </w:rPr>
+            </w:pPr>
+            <w:r>
+              <w:rPr>
+                <w:rFonts w:ascii="Courier New" w:hAnsi="Courier New" w:cs="Courier New"/>
+                <w:sz w:val="20"/>
+                <w:szCs w:val="20"/>
+              </w:rPr>
+              <w:t>10</w:t>
+            </w:r>
+          </w:p>
+        </w:tc>
+      </w:tr>
+      <w:tr>
+        <w:tc>
+          <w:tcPr>
+            <w:tcW w:w="1129" w:type="dxa"/>
+          </w:tcPr>
+          <w:p>
+            <w:pPr>
+              <w:rPr>
+                <w:rFonts w:ascii="Courier New" w:hAnsi="Courier New" w:cs="Courier New"/>
+                <w:sz w:val="20"/>
+                <w:szCs w:val="20"/>
+              </w:rPr>
+            </w:pPr>
+            <w:r>
+              <w:rPr>
+                <w:rFonts w:ascii="Courier New" w:hAnsi="Courier New" w:cs="Courier New"/>
+                <w:sz w:val="20"/>
+                <w:szCs w:val="20"/>
+              </w:rPr>
+              <w:t>22</w:t>
+            </w:r>
+          </w:p>
+        </w:tc>
+        <w:tc>
+          <w:tcPr>
+            <w:tcW w:w="5667" w:type="dxa"/>
+          </w:tcPr>
+          <w:p>
+            <w:pPr>
+              <w:rPr>
+                <w:rFonts w:ascii="Courier New" w:hAnsi="Courier New" w:cs="Courier New"/>
+                <w:sz w:val="20"/>
+                <w:szCs w:val="20"/>
+              </w:rPr>
+            </w:pPr>
+            <w:proofErr w:type="spellStart"/>
+            <w:r>
+              <w:rPr>
+                <w:rFonts w:ascii="Courier New" w:hAnsi="Courier New" w:cs="Courier New"/>
+                <w:sz w:val="20"/>
+                <w:szCs w:val="20"/>
+              </w:rPr>
+              <w:t>Pai_Mae_Mae_Pai</w:t>
+            </w:r>
+            <w:proofErr w:type="spellEnd"/>
+            <w:r>
+              <w:rPr>
+                <w:rFonts w:ascii="Courier New" w:hAnsi="Courier New" w:cs="Courier New"/>
+                <w:sz w:val="20"/>
+                <w:szCs w:val="20"/>
+              </w:rPr>
+              <w:t xml:space="preserve">                   </w:t>
+            </w:r>
+          </w:p>
+        </w:tc>
+        <w:tc>
+          <w:tcPr>
+            <w:tcW w:w="3399" w:type="dxa"/>
+          </w:tcPr>
+          <w:p>
+            <w:pPr>
+              <w:rPr>
+                <w:rFonts w:ascii="Courier New" w:hAnsi="Courier New" w:cs="Courier New"/>
+                <w:sz w:val="20"/>
+                <w:szCs w:val="20"/>
+              </w:rPr>
+            </w:pPr>
+            <w:r>
+              <w:rPr>
+                <w:rFonts w:ascii="Courier New" w:hAnsi="Courier New" w:cs="Courier New"/>
+                <w:sz w:val="20"/>
+                <w:szCs w:val="20"/>
+              </w:rPr>
+              <w:t>11</w:t>
+            </w:r>
+          </w:p>
+        </w:tc>
+      </w:tr>
+      <w:tr>
+        <w:tc>
+          <w:tcPr>
+            <w:tcW w:w="1129" w:type="dxa"/>
+          </w:tcPr>
+          <w:p>
+            <w:pPr>
+              <w:rPr>
+                <w:rFonts w:ascii="Courier New" w:hAnsi="Courier New" w:cs="Courier New"/>
+                <w:sz w:val="20"/>
+                <w:szCs w:val="20"/>
+              </w:rPr>
+            </w:pPr>
+            <w:r>
+              <w:rPr>
+                <w:rFonts w:ascii="Courier New" w:hAnsi="Courier New" w:cs="Courier New"/>
+                <w:sz w:val="20"/>
+                <w:szCs w:val="20"/>
+              </w:rPr>
+              <w:t>23</w:t>
+            </w:r>
+          </w:p>
+        </w:tc>
+        <w:tc>
+          <w:tcPr>
+            <w:tcW w:w="5667" w:type="dxa"/>
+          </w:tcPr>
+          <w:p>
+            <w:pPr>
+              <w:rPr>
+                <w:rFonts w:ascii="Courier New" w:hAnsi="Courier New" w:cs="Courier New"/>
+                <w:sz w:val="20"/>
+                <w:szCs w:val="20"/>
+              </w:rPr>
+            </w:pPr>
+            <w:proofErr w:type="spellStart"/>
+            <w:r>
+              <w:rPr>
+                <w:rFonts w:ascii="Courier New" w:hAnsi="Courier New" w:cs="Courier New"/>
+                <w:sz w:val="20"/>
+                <w:szCs w:val="20"/>
+              </w:rPr>
+              <w:t>Mae_Mae_Mae_Pai</w:t>
+            </w:r>
+            <w:proofErr w:type="spellEnd"/>
+            <w:r>
+              <w:rPr>
+                <w:rFonts w:ascii="Courier New" w:hAnsi="Courier New" w:cs="Courier New"/>
+                <w:sz w:val="20"/>
+                <w:szCs w:val="20"/>
+              </w:rPr>
+              <w:t xml:space="preserve">                   </w:t>
+            </w:r>
+          </w:p>
+        </w:tc>
+        <w:tc>
+          <w:tcPr>
+            <w:tcW w:w="3399" w:type="dxa"/>
+          </w:tcPr>
+          <w:p>
+            <w:pPr>
+              <w:rPr>
+                <w:rFonts w:ascii="Courier New" w:hAnsi="Courier New" w:cs="Courier New"/>
+                <w:sz w:val="20"/>
+                <w:szCs w:val="20"/>
+              </w:rPr>
+            </w:pPr>
+            <w:r>
+              <w:rPr>
+                <w:rFonts w:ascii="Courier New" w:hAnsi="Courier New" w:cs="Courier New"/>
+                <w:sz w:val="20"/>
+                <w:szCs w:val="20"/>
+              </w:rPr>
+              <w:t>11</w:t>
+            </w:r>
+          </w:p>
+        </w:tc>
+      </w:tr>
+      <w:tr>
+        <w:tc>
+          <w:tcPr>
+            <w:tcW w:w="1129" w:type="dxa"/>
+          </w:tcPr>
+          <w:p>
+            <w:pPr>
+              <w:rPr>
+                <w:rFonts w:ascii="Courier New" w:hAnsi="Courier New" w:cs="Courier New"/>
+                <w:sz w:val="20"/>
+                <w:szCs w:val="20"/>
+              </w:rPr>
+            </w:pPr>
+            <w:r>
+              <w:rPr>
+                <w:rFonts w:ascii="Courier New" w:hAnsi="Courier New" w:cs="Courier New"/>
+                <w:sz w:val="20"/>
+                <w:szCs w:val="20"/>
+              </w:rPr>
+              <w:t>24</w:t>
+            </w:r>
+          </w:p>
+        </w:tc>
+        <w:tc>
+          <w:tcPr>
+            <w:tcW w:w="5667" w:type="dxa"/>
+          </w:tcPr>
+          <w:p>
+            <w:pPr>
+              <w:rPr>
+                <w:rFonts w:ascii="Courier New" w:hAnsi="Courier New" w:cs="Courier New"/>
+                <w:sz w:val="20"/>
+                <w:szCs w:val="20"/>
+              </w:rPr>
+            </w:pPr>
+            <w:proofErr w:type="spellStart"/>
+            <w:r>
+              <w:rPr>
+                <w:rFonts w:ascii="Courier New" w:hAnsi="Courier New" w:cs="Courier New"/>
+                <w:sz w:val="20"/>
+                <w:szCs w:val="20"/>
+              </w:rPr>
+              <w:t>Pai_Pai_Pai_Mae</w:t>
+            </w:r>
+            <w:proofErr w:type="spellEnd"/>
+            <w:r>
+              <w:rPr>
+                <w:rFonts w:ascii="Courier New" w:hAnsi="Courier New" w:cs="Courier New"/>
+                <w:sz w:val="20"/>
+                <w:szCs w:val="20"/>
+              </w:rPr>
+              <w:t xml:space="preserve">                   </w:t>
+            </w:r>
+          </w:p>
+        </w:tc>
+        <w:tc>
+          <w:tcPr>
+            <w:tcW w:w="3399" w:type="dxa"/>
+          </w:tcPr>
+          <w:p>
+            <w:pPr>
+              <w:rPr>
+                <w:rFonts w:ascii="Courier New" w:hAnsi="Courier New" w:cs="Courier New"/>
+                <w:sz w:val="20"/>
+                <w:szCs w:val="20"/>
+              </w:rPr>
+            </w:pPr>
+            <w:r>
+              <w:rPr>
+                <w:rFonts w:ascii="Courier New" w:hAnsi="Courier New" w:cs="Courier New"/>
+                <w:sz w:val="20"/>
+                <w:szCs w:val="20"/>
+              </w:rPr>
+              <w:t>12</w:t>
+            </w:r>
+          </w:p>
+        </w:tc>
+      </w:tr>
+      <w:tr>
+        <w:tc>
+          <w:tcPr>
+            <w:tcW w:w="1129" w:type="dxa"/>
+          </w:tcPr>
+          <w:p>
+            <w:pPr>
+              <w:rPr>
+                <w:rFonts w:ascii="Courier New" w:hAnsi="Courier New" w:cs="Courier New"/>
+                <w:sz w:val="20"/>
+                <w:szCs w:val="20"/>
+              </w:rPr>
+            </w:pPr>
+            <w:r>
+              <w:rPr>
+                <w:rFonts w:ascii="Courier New" w:hAnsi="Courier New" w:cs="Courier New"/>
+                <w:sz w:val="20"/>
+                <w:szCs w:val="20"/>
+              </w:rPr>
+              <w:t>25</w:t>
+            </w:r>
+          </w:p>
+        </w:tc>
+        <w:tc>
+          <w:tcPr>
+            <w:tcW w:w="5667" w:type="dxa"/>
+          </w:tcPr>
+          <w:p>
+            <w:pPr>
+              <w:rPr>
+                <w:rFonts w:ascii="Courier New" w:hAnsi="Courier New" w:cs="Courier New"/>
+                <w:sz w:val="20"/>
+                <w:szCs w:val="20"/>
+              </w:rPr>
+            </w:pPr>
+            <w:proofErr w:type="spellStart"/>
+            <w:r>
+              <w:rPr>
+                <w:rFonts w:ascii="Courier New" w:hAnsi="Courier New" w:cs="Courier New"/>
+                <w:sz w:val="20"/>
+                <w:szCs w:val="20"/>
+              </w:rPr>
+              <w:t>Mae_Pai_Pai_Mae</w:t>
+            </w:r>
+            <w:proofErr w:type="spellEnd"/>
+            <w:r>
+              <w:rPr>
+                <w:rFonts w:ascii="Courier New" w:hAnsi="Courier New" w:cs="Courier New"/>
+                <w:sz w:val="20"/>
+                <w:szCs w:val="20"/>
+              </w:rPr>
+              <w:t xml:space="preserve">                   </w:t>
+            </w:r>
+          </w:p>
+        </w:tc>
+        <w:tc>
+          <w:tcPr>
+            <w:tcW w:w="3399" w:type="dxa"/>
+          </w:tcPr>
+          <w:p>
+            <w:pPr>
+              <w:rPr>
+                <w:rFonts w:ascii="Courier New" w:hAnsi="Courier New" w:cs="Courier New"/>
+                <w:sz w:val="20"/>
+                <w:szCs w:val="20"/>
+              </w:rPr>
+            </w:pPr>
+            <w:r>
+              <w:rPr>
+                <w:rFonts w:ascii="Courier New" w:hAnsi="Courier New" w:cs="Courier New"/>
+                <w:sz w:val="20"/>
+                <w:szCs w:val="20"/>
+              </w:rPr>
+              <w:t>12</w:t>
+            </w:r>
+          </w:p>
+        </w:tc>
+      </w:tr>
+      <w:tr>
+        <w:tc>
+          <w:tcPr>
+            <w:tcW w:w="1129" w:type="dxa"/>
+          </w:tcPr>
+          <w:p>
+            <w:pPr>
+              <w:rPr>
+                <w:rFonts w:ascii="Courier New" w:hAnsi="Courier New" w:cs="Courier New"/>
+                <w:sz w:val="20"/>
+                <w:szCs w:val="20"/>
+              </w:rPr>
+            </w:pPr>
+            <w:r>
+              <w:rPr>
+                <w:rFonts w:ascii="Courier New" w:hAnsi="Courier New" w:cs="Courier New"/>
+                <w:sz w:val="20"/>
+                <w:szCs w:val="20"/>
+              </w:rPr>
+              <w:t>26</w:t>
+            </w:r>
+          </w:p>
+        </w:tc>
+        <w:tc>
+          <w:tcPr>
+            <w:tcW w:w="5667" w:type="dxa"/>
+          </w:tcPr>
+          <w:p>
+            <w:pPr>
+              <w:rPr>
+                <w:rFonts w:ascii="Courier New" w:hAnsi="Courier New" w:cs="Courier New"/>
+                <w:sz w:val="20"/>
+                <w:szCs w:val="20"/>
+              </w:rPr>
+            </w:pPr>
+            <w:proofErr w:type="spellStart"/>
+            <w:r>
+              <w:rPr>
+                <w:rFonts w:ascii="Courier New" w:hAnsi="Courier New" w:cs="Courier New"/>
+                <w:sz w:val="20"/>
+                <w:szCs w:val="20"/>
+              </w:rPr>
+              <w:t>Pai_Mae_Pai_Mae</w:t>
+            </w:r>
+            <w:proofErr w:type="spellEnd"/>
+            <w:r>
+              <w:rPr>
+                <w:rFonts w:ascii="Courier New" w:hAnsi="Courier New" w:cs="Courier New"/>
+                <w:sz w:val="20"/>
+                <w:szCs w:val="20"/>
+              </w:rPr>
+              <w:t xml:space="preserve">                   </w:t>
+            </w:r>
+          </w:p>
+        </w:tc>
+        <w:tc>
+          <w:tcPr>
+            <w:tcW w:w="3399" w:type="dxa"/>
+          </w:tcPr>
+          <w:p>
+            <w:pPr>
+              <w:rPr>
+                <w:rFonts w:ascii="Courier New" w:hAnsi="Courier New" w:cs="Courier New"/>
+                <w:sz w:val="20"/>
+                <w:szCs w:val="20"/>
+              </w:rPr>
+            </w:pPr>
+            <w:r>
+              <w:rPr>
+                <w:rFonts w:ascii="Courier New" w:hAnsi="Courier New" w:cs="Courier New"/>
+                <w:sz w:val="20"/>
+                <w:szCs w:val="20"/>
+              </w:rPr>
+              <w:t>13</w:t>
+            </w:r>
+          </w:p>
+        </w:tc>
+      </w:tr>
+      <w:tr>
+        <w:tc>
+          <w:tcPr>
+            <w:tcW w:w="1129" w:type="dxa"/>
+          </w:tcPr>
+          <w:p>
+            <w:pPr>
+              <w:rPr>
+                <w:rFonts w:ascii="Courier New" w:hAnsi="Courier New" w:cs="Courier New"/>
+                <w:sz w:val="20"/>
+                <w:szCs w:val="20"/>
+              </w:rPr>
+            </w:pPr>
+            <w:r>
+              <w:rPr>
+                <w:rFonts w:ascii="Courier New" w:hAnsi="Courier New" w:cs="Courier New"/>
+                <w:sz w:val="20"/>
+                <w:szCs w:val="20"/>
+              </w:rPr>
+              <w:t>27</w:t>
+            </w:r>
+          </w:p>
+        </w:tc>
+        <w:tc>
+          <w:tcPr>
+            <w:tcW w:w="5667" w:type="dxa"/>
+          </w:tcPr>
+          <w:p>
+            <w:pPr>
+              <w:rPr>
+                <w:rFonts w:ascii="Courier New" w:hAnsi="Courier New" w:cs="Courier New"/>
+                <w:sz w:val="20"/>
+                <w:szCs w:val="20"/>
+              </w:rPr>
+            </w:pPr>
+            <w:proofErr w:type="spellStart"/>
+            <w:r>
+              <w:rPr>
+                <w:rFonts w:ascii="Courier New" w:hAnsi="Courier New" w:cs="Courier New"/>
+                <w:sz w:val="20"/>
+                <w:szCs w:val="20"/>
+              </w:rPr>
+              <w:t>Mae_Mae_Pai_Mae</w:t>
+            </w:r>
+            <w:proofErr w:type="spellEnd"/>
+            <w:r>
+              <w:rPr>
+                <w:rFonts w:ascii="Courier New" w:hAnsi="Courier New" w:cs="Courier New"/>
+                <w:sz w:val="20"/>
+                <w:szCs w:val="20"/>
+              </w:rPr>
+              <w:t xml:space="preserve">                   </w:t>
+            </w:r>
+          </w:p>
+        </w:tc>
+        <w:tc>
+          <w:tcPr>
+            <w:tcW w:w="3399" w:type="dxa"/>
+          </w:tcPr>
+          <w:p>
+            <w:pPr>
+              <w:rPr>
+                <w:rFonts w:ascii="Courier New" w:hAnsi="Courier New" w:cs="Courier New"/>
+                <w:sz w:val="20"/>
+                <w:szCs w:val="20"/>
+              </w:rPr>
+            </w:pPr>
+            <w:r>
+              <w:rPr>
+                <w:rFonts w:ascii="Courier New" w:hAnsi="Courier New" w:cs="Courier New"/>
+                <w:sz w:val="20"/>
+                <w:szCs w:val="20"/>
+              </w:rPr>
+              <w:t>13</w:t>
+            </w:r>
+          </w:p>
+        </w:tc>
+      </w:tr>
+      <w:tr>
+        <w:tc>
+          <w:tcPr>
+            <w:tcW w:w="1129" w:type="dxa"/>
+          </w:tcPr>
+          <w:p>
+            <w:pPr>
+              <w:rPr>
+                <w:rFonts w:ascii="Courier New" w:hAnsi="Courier New" w:cs="Courier New"/>
+                <w:sz w:val="20"/>
+                <w:szCs w:val="20"/>
+              </w:rPr>
+            </w:pPr>
+            <w:r>
+              <w:rPr>
+                <w:rFonts w:ascii="Courier New" w:hAnsi="Courier New" w:cs="Courier New"/>
+                <w:sz w:val="20"/>
+                <w:szCs w:val="20"/>
+              </w:rPr>
+              <w:t>28</w:t>
+            </w:r>
+          </w:p>
+        </w:tc>
+        <w:tc>
+          <w:tcPr>
+            <w:tcW w:w="5667" w:type="dxa"/>
+          </w:tcPr>
+          <w:p>
+            <w:pPr>
+              <w:rPr>
+                <w:rFonts w:ascii="Courier New" w:hAnsi="Courier New" w:cs="Courier New"/>
+                <w:sz w:val="20"/>
+                <w:szCs w:val="20"/>
+              </w:rPr>
+            </w:pPr>
+            <w:proofErr w:type="spellStart"/>
+            <w:r>
+              <w:rPr>
+                <w:rFonts w:ascii="Courier New" w:hAnsi="Courier New" w:cs="Courier New"/>
+                <w:sz w:val="20"/>
+                <w:szCs w:val="20"/>
+              </w:rPr>
+              <w:t>Pai_Pai_Mae_Mae</w:t>
+            </w:r>
+            <w:proofErr w:type="spellEnd"/>
+            <w:r>
+              <w:rPr>
+                <w:rFonts w:ascii="Courier New" w:hAnsi="Courier New" w:cs="Courier New"/>
+                <w:sz w:val="20"/>
+                <w:szCs w:val="20"/>
+              </w:rPr>
+              <w:t xml:space="preserve">                   </w:t>
+            </w:r>
+          </w:p>
+        </w:tc>
+        <w:tc>
+          <w:tcPr>
+            <w:tcW w:w="3399" w:type="dxa"/>
+          </w:tcPr>
+          <w:p>
+            <w:pPr>
+              <w:rPr>
+                <w:rFonts w:ascii="Courier New" w:hAnsi="Courier New" w:cs="Courier New"/>
+                <w:sz w:val="20"/>
+                <w:szCs w:val="20"/>
+              </w:rPr>
+            </w:pPr>
+            <w:r>
+              <w:rPr>
+                <w:rFonts w:ascii="Courier New" w:hAnsi="Courier New" w:cs="Courier New"/>
+                <w:sz w:val="20"/>
+                <w:szCs w:val="20"/>
+              </w:rPr>
+              <w:t>14</w:t>
+            </w:r>
+          </w:p>
+        </w:tc>
+      </w:tr>
+      <w:tr>
+        <w:tc>
+          <w:tcPr>
+            <w:tcW w:w="1129" w:type="dxa"/>
+          </w:tcPr>
+          <w:p>
+            <w:pPr>
+              <w:rPr>
+                <w:rFonts w:ascii="Courier New" w:hAnsi="Courier New" w:cs="Courier New"/>
+                <w:sz w:val="20"/>
+                <w:szCs w:val="20"/>
+              </w:rPr>
+            </w:pPr>
+            <w:r>
+              <w:rPr>
+                <w:rFonts w:ascii="Courier New" w:hAnsi="Courier New" w:cs="Courier New"/>
+                <w:sz w:val="20"/>
+                <w:szCs w:val="20"/>
+              </w:rPr>
+              <w:t>29</w:t>
+            </w:r>
+          </w:p>
+        </w:tc>
+        <w:tc>
+          <w:tcPr>
+            <w:tcW w:w="5667" w:type="dxa"/>
+          </w:tcPr>
+          <w:p>
+            <w:pPr>
+              <w:rPr>
+                <w:rFonts w:ascii="Courier New" w:hAnsi="Courier New" w:cs="Courier New"/>
+                <w:sz w:val="20"/>
+                <w:szCs w:val="20"/>
+              </w:rPr>
+            </w:pPr>
+            <w:proofErr w:type="spellStart"/>
+            <w:r>
+              <w:rPr>
+                <w:rFonts w:ascii="Courier New" w:hAnsi="Courier New" w:cs="Courier New"/>
+                <w:sz w:val="20"/>
+                <w:szCs w:val="20"/>
+              </w:rPr>
+              <w:t>Mae_Pai_Mae_Mae</w:t>
+            </w:r>
+            <w:proofErr w:type="spellEnd"/>
+            <w:r>
+              <w:rPr>
+                <w:rFonts w:ascii="Courier New" w:hAnsi="Courier New" w:cs="Courier New"/>
+                <w:sz w:val="20"/>
+                <w:szCs w:val="20"/>
+              </w:rPr>
+              <w:t xml:space="preserve">                   </w:t>
+            </w:r>
+          </w:p>
+        </w:tc>
+        <w:tc>
+          <w:tcPr>
+            <w:tcW w:w="3399" w:type="dxa"/>
+          </w:tcPr>
+          <w:p>
+            <w:pPr>
+              <w:rPr>
+                <w:rFonts w:ascii="Courier New" w:hAnsi="Courier New" w:cs="Courier New"/>
+                <w:sz w:val="20"/>
+                <w:szCs w:val="20"/>
+              </w:rPr>
+            </w:pPr>
+            <w:r>
+              <w:rPr>
+                <w:rFonts w:ascii="Courier New" w:hAnsi="Courier New" w:cs="Courier New"/>
+                <w:sz w:val="20"/>
+                <w:szCs w:val="20"/>
+              </w:rPr>
+              <w:t>14</w:t>
+            </w:r>
+          </w:p>
+        </w:tc>
+      </w:tr>
+      <w:tr>
+        <w:tc>
+          <w:tcPr>
+            <w:tcW w:w="1129" w:type="dxa"/>
+          </w:tcPr>
+          <w:p>
+            <w:pPr>
+              <w:rPr>
+                <w:rFonts w:ascii="Courier New" w:hAnsi="Courier New" w:cs="Courier New"/>
+                <w:sz w:val="20"/>
+                <w:szCs w:val="20"/>
+              </w:rPr>
+            </w:pPr>
+            <w:r>
+              <w:rPr>
+                <w:rFonts w:ascii="Courier New" w:hAnsi="Courier New" w:cs="Courier New"/>
+                <w:sz w:val="20"/>
+                <w:szCs w:val="20"/>
+              </w:rPr>
+              <w:t>30</w:t>
+            </w:r>
+          </w:p>
+        </w:tc>
+        <w:tc>
+          <w:tcPr>
+            <w:tcW w:w="5667" w:type="dxa"/>
+          </w:tcPr>
+          <w:p>
+            <w:pPr>
+              <w:rPr>
+                <w:rFonts w:ascii="Courier New" w:hAnsi="Courier New" w:cs="Courier New"/>
+                <w:sz w:val="20"/>
+                <w:szCs w:val="20"/>
+              </w:rPr>
+            </w:pPr>
+            <w:proofErr w:type="spellStart"/>
+            <w:r>
+              <w:rPr>
+                <w:rFonts w:ascii="Courier New" w:hAnsi="Courier New" w:cs="Courier New"/>
+                <w:sz w:val="20"/>
+                <w:szCs w:val="20"/>
+              </w:rPr>
+              <w:t>Pai_Mae_Mae_Mae</w:t>
+            </w:r>
+            <w:proofErr w:type="spellEnd"/>
+            <w:r>
+              <w:rPr>
+                <w:rFonts w:ascii="Courier New" w:hAnsi="Courier New" w:cs="Courier New"/>
+                <w:sz w:val="20"/>
+                <w:szCs w:val="20"/>
+              </w:rPr>
+              <w:t xml:space="preserve">                   </w:t>
+            </w:r>
+          </w:p>
+        </w:tc>
+        <w:tc>
+          <w:tcPr>
+            <w:tcW w:w="3399" w:type="dxa"/>
+          </w:tcPr>
+          <w:p>
+            <w:pPr>
+              <w:rPr>
+                <w:rFonts w:ascii="Courier New" w:hAnsi="Courier New" w:cs="Courier New"/>
+                <w:sz w:val="20"/>
+                <w:szCs w:val="20"/>
+              </w:rPr>
+            </w:pPr>
+            <w:r>
+              <w:rPr>
+                <w:rFonts w:ascii="Courier New" w:hAnsi="Courier New" w:cs="Courier New"/>
+                <w:sz w:val="20"/>
+                <w:szCs w:val="20"/>
+              </w:rPr>
+              <w:t>15</w:t>
+            </w:r>
+          </w:p>
+        </w:tc>
+      </w:tr>
+      <w:tr>
+        <w:tc>
+          <w:tcPr>
+            <w:tcW w:w="1129" w:type="dxa"/>
+          </w:tcPr>
+          <w:p>
+            <w:pPr>
+              <w:rPr>
+                <w:rFonts w:ascii="Courier New" w:hAnsi="Courier New" w:cs="Courier New"/>
+                <w:sz w:val="20"/>
+                <w:szCs w:val="20"/>
+              </w:rPr>
+            </w:pPr>
+            <w:r>
+              <w:rPr>
+                <w:rFonts w:ascii="Courier New" w:hAnsi="Courier New" w:cs="Courier New"/>
+                <w:sz w:val="20"/>
+                <w:szCs w:val="20"/>
+              </w:rPr>
+              <w:t>31</w:t>
+            </w:r>
+          </w:p>
+        </w:tc>
+        <w:tc>
+          <w:tcPr>
+            <w:tcW w:w="5667" w:type="dxa"/>
+          </w:tcPr>
+          <w:p>
+            <w:pPr>
+              <w:rPr>
+                <w:rFonts w:ascii="Courier New" w:hAnsi="Courier New" w:cs="Courier New"/>
+                <w:sz w:val="20"/>
+                <w:szCs w:val="20"/>
+              </w:rPr>
+            </w:pPr>
+            <w:proofErr w:type="spellStart"/>
+            <w:r>
+              <w:rPr>
+                <w:rFonts w:ascii="Courier New" w:hAnsi="Courier New" w:cs="Courier New"/>
+                <w:sz w:val="20"/>
+                <w:szCs w:val="20"/>
+              </w:rPr>
+              <w:t>Mae_Mae_Mae_Mae</w:t>
+            </w:r>
+            <w:proofErr w:type="spellEnd"/>
+            <w:r>
+              <w:rPr>
+                <w:rFonts w:ascii="Courier New" w:hAnsi="Courier New" w:cs="Courier New"/>
+                <w:sz w:val="20"/>
+                <w:szCs w:val="20"/>
+              </w:rPr>
+              <w:t xml:space="preserve">                   </w:t>
+            </w:r>
+          </w:p>
+        </w:tc>
+        <w:tc>
+          <w:tcPr>
+            <w:tcW w:w="3399" w:type="dxa"/>
+          </w:tcPr>
+          <w:p>
+            <w:pPr>
+              <w:rPr>
+                <w:rFonts w:ascii="Courier New" w:hAnsi="Courier New" w:cs="Courier New"/>
+                <w:sz w:val="20"/>
+                <w:szCs w:val="20"/>
+              </w:rPr>
+            </w:pPr>
+            <w:r>
+              <w:rPr>
+                <w:rFonts w:ascii="Courier New" w:hAnsi="Courier New" w:cs="Courier New"/>
+                <w:sz w:val="20"/>
+                <w:szCs w:val="20"/>
+              </w:rPr>
+              <w:t>15</w:t>
+            </w:r>
+          </w:p>
+        </w:tc>
+      </w:tr>
+    </w:tbl>
+    <w:p>
+      <w:pPr>
+        <w:spacing w:after="0" w:line="240" w:lineRule="auto"/>
+        <w:rPr>
+          <w:rFonts w:ascii="Courier New" w:hAnsi="Courier New" w:cs="Courier New"/>
+          <w:sz w:val="20"/>
+          <w:szCs w:val="20"/>
+        </w:rPr>
+      </w:pPr>
+    </w:p>
+    <w:p/>
+    <w:p/>
+    <w:p>
+      <w:r>
+        <w:br w:type="page"/>
+      </w:r>
+    </w:p>
+    <w:p>
+      <w:r>
+        <w:lastRenderedPageBreak/>
+        <w:t xml:space="preserve">DUVIDAS </w:t>
+      </w:r>
+    </w:p>
+    <w:tbl>
+      <w:tblPr>
+        <w:tblStyle w:val="Tabelacomgrade"/>
+        <w:tblW w:w="0" w:type="auto"/>
+        <w:tblLook w:val="04A0" w:firstRow="1" w:lastRow="0" w:firstColumn="1" w:lastColumn="0" w:noHBand="0" w:noVBand="1"/>
+      </w:tblPr>
+      <w:tblGrid>
+        <w:gridCol w:w="10195"/>
+      </w:tblGrid>
+      <w:tr>
+        <w:tc>
+          <w:tcPr>
+            <w:tcW w:w="10195" w:type="dxa"/>
+          </w:tcPr>
+          <w:p>
+            <w:pPr>
+              <w:pStyle w:val="PargrafodaLista"/>
+              <w:numPr>
+                <w:ilvl w:val="0"/>
+                <w:numId w:val="12"/>
+              </w:numPr>
+            </w:pPr>
+            <w:r>
+              <w:t>Antes o criador tinha que ser filiado em um clube, e este clube está credenciado em uma federação, pois era a federação que ficava responsável pela confecção de anilhas</w:t>
+            </w:r>
+            <w:r>
+              <w:t>.</w:t>
+            </w:r>
+          </w:p>
+          <w:p>
+            <w:pPr>
+              <w:pStyle w:val="PargrafodaLista"/>
+            </w:pPr>
+          </w:p>
+          <w:p>
+            <w:pPr>
+              <w:pStyle w:val="PargrafodaLista"/>
+            </w:pPr>
+            <w:r>
+              <w:t xml:space="preserve">Data início processamento no Criadouro </w:t>
+            </w:r>
+            <w:proofErr w:type="spellStart"/>
+            <w:r>
+              <w:t>Picinini</w:t>
+            </w:r>
+            <w:proofErr w:type="spellEnd"/>
+            <w:r>
+              <w:t xml:space="preserve"> desde </w:t>
+            </w:r>
+            <w:proofErr w:type="gramStart"/>
+            <w:r>
+              <w:t>Janeiro</w:t>
+            </w:r>
+            <w:proofErr w:type="gramEnd"/>
+            <w:r>
+              <w:t>/1994</w:t>
+            </w:r>
+          </w:p>
+          <w:p/>
+          <w:p/>
+        </w:tc>
+      </w:tr>
+      <w:tr>
+        <w:tc>
+          <w:tcPr>
+            <w:tcW w:w="10195" w:type="dxa"/>
+          </w:tcPr>
+          <w:p>
+            <w:pPr>
+              <w:pStyle w:val="PargrafodaLista"/>
+              <w:numPr>
+                <w:ilvl w:val="0"/>
+                <w:numId w:val="12"/>
+              </w:numPr>
+            </w:pPr>
+            <w:r>
+              <w:t>As anilhas tinham o código da federação, como exemplo “26” que significava SERCA</w:t>
+            </w:r>
+            <w:r>
+              <w:t>.</w:t>
+            </w:r>
+          </w:p>
+          <w:p>
+            <w:pPr>
+              <w:pStyle w:val="PargrafodaLista"/>
+            </w:pPr>
+            <w:proofErr w:type="spellStart"/>
+            <w:proofErr w:type="gramStart"/>
+            <w:r>
+              <w:t>codigoFederacao</w:t>
+            </w:r>
+            <w:proofErr w:type="spellEnd"/>
+            <w:proofErr w:type="gramEnd"/>
+            <w:r>
+              <w:t xml:space="preserve"> = “26”</w:t>
+            </w:r>
+          </w:p>
+          <w:p/>
+        </w:tc>
+      </w:tr>
+      <w:tr>
+        <w:tc>
+          <w:tcPr>
+            <w:tcW w:w="10195" w:type="dxa"/>
+          </w:tcPr>
+          <w:p>
+            <w:pPr>
+              <w:pStyle w:val="PargrafodaLista"/>
+              <w:numPr>
+                <w:ilvl w:val="0"/>
+                <w:numId w:val="12"/>
+              </w:numPr>
+            </w:pPr>
+            <w:r>
+              <w:t>A federação SERCA deixou de existir como federação e passou a atuar como um clube?</w:t>
+            </w:r>
+          </w:p>
+          <w:p>
+            <w:pPr>
+              <w:pStyle w:val="PargrafodaLista"/>
+            </w:pPr>
+            <w:r>
+              <w:t xml:space="preserve">Resposta Romualdo: SIM, ficando </w:t>
+            </w:r>
+            <w:r>
+              <w:tab/>
+            </w:r>
+            <w:proofErr w:type="spellStart"/>
+            <w:r>
+              <w:t>codigoFederacao</w:t>
+            </w:r>
+            <w:proofErr w:type="spellEnd"/>
+            <w:r>
+              <w:t xml:space="preserve"> = “”</w:t>
+            </w:r>
+          </w:p>
+          <w:p>
+            <w:pPr>
+              <w:pStyle w:val="PargrafodaLista"/>
+            </w:pPr>
+            <w:r>
+              <w:t xml:space="preserve"> </w:t>
+            </w:r>
+            <w:r>
+              <w:t xml:space="preserve">  </w:t>
+            </w:r>
+            <w:r>
+              <w:tab/>
+            </w:r>
+            <w:r>
+              <w:tab/>
+            </w:r>
+            <w:r>
+              <w:tab/>
+            </w:r>
+            <w:r>
+              <w:tab/>
+            </w:r>
+            <w:r>
+              <w:tab/>
+            </w:r>
+            <w:proofErr w:type="spellStart"/>
+            <w:proofErr w:type="gramStart"/>
+            <w:r>
+              <w:t>codigoClube</w:t>
+            </w:r>
+            <w:proofErr w:type="spellEnd"/>
+            <w:proofErr w:type="gramEnd"/>
+            <w:r>
+              <w:t xml:space="preserve"> = “SERCA”</w:t>
+            </w:r>
+          </w:p>
+          <w:p>
+            <w:pPr>
+              <w:pStyle w:val="PargrafodaLista"/>
+            </w:pPr>
+            <w:r>
+              <w:tab/>
+            </w:r>
+            <w:r>
+              <w:tab/>
+            </w:r>
+            <w:r>
+              <w:tab/>
+            </w:r>
+            <w:r>
+              <w:tab/>
+            </w:r>
+            <w:r>
+              <w:tab/>
+            </w:r>
+            <w:proofErr w:type="spellStart"/>
+            <w:proofErr w:type="gramStart"/>
+            <w:r>
+              <w:t>codigoClube</w:t>
+            </w:r>
+            <w:proofErr w:type="spellEnd"/>
+            <w:proofErr w:type="gramEnd"/>
+            <w:r>
+              <w:t xml:space="preserve"> = “MG”</w:t>
+            </w:r>
+          </w:p>
+          <w:p>
+            <w:pPr>
+              <w:pStyle w:val="PargrafodaLista"/>
+            </w:pPr>
+          </w:p>
+          <w:p>
+            <w:pPr>
+              <w:pStyle w:val="PargrafodaLista"/>
+            </w:pPr>
+            <w:r>
+              <w:t>Resposta</w:t>
+            </w:r>
+            <w:r>
+              <w:t xml:space="preserve"> </w:t>
+            </w:r>
+            <w:proofErr w:type="spellStart"/>
+            <w:r>
+              <w:t>Kerline</w:t>
+            </w:r>
+            <w:proofErr w:type="spellEnd"/>
+            <w:r>
+              <w:t>: Não, apenas deixou de existir federação.</w:t>
+            </w:r>
+          </w:p>
+          <w:p>
+            <w:pPr>
+              <w:pStyle w:val="PargrafodaLista"/>
+            </w:pPr>
+          </w:p>
+          <w:p/>
+        </w:tc>
+      </w:tr>
+      <w:tr>
+        <w:tc>
+          <w:tcPr>
+            <w:tcW w:w="10195" w:type="dxa"/>
+          </w:tcPr>
+          <w:p>
+            <w:pPr>
+              <w:pStyle w:val="PargrafodaLista"/>
+              <w:numPr>
+                <w:ilvl w:val="0"/>
+                <w:numId w:val="12"/>
+              </w:numPr>
+            </w:pPr>
+            <w:r>
+              <w:t>Em qual ano deixou de existir a federação?</w:t>
+            </w:r>
+          </w:p>
+          <w:p>
+            <w:pPr>
+              <w:pStyle w:val="PargrafodaLista"/>
+            </w:pPr>
+            <w:r>
+              <w:t>Resposta</w:t>
+            </w:r>
+            <w:r>
+              <w:t xml:space="preserve"> Romualdo</w:t>
+            </w:r>
+            <w:r>
+              <w:t xml:space="preserve">: </w:t>
+            </w:r>
+            <w:r>
+              <w:t xml:space="preserve">até 2000, em 2001 não mais aceitamos </w:t>
+            </w:r>
+            <w:proofErr w:type="spellStart"/>
+            <w:r>
+              <w:t>codigoFederacao</w:t>
+            </w:r>
+            <w:proofErr w:type="spellEnd"/>
+          </w:p>
+          <w:p>
+            <w:pPr>
+              <w:pStyle w:val="PargrafodaLista"/>
+            </w:pPr>
+          </w:p>
+          <w:p>
+            <w:pPr>
+              <w:pStyle w:val="PargrafodaLista"/>
+            </w:pPr>
+            <w:r>
+              <w:t xml:space="preserve">Resposta </w:t>
+            </w:r>
+            <w:proofErr w:type="spellStart"/>
+            <w:r>
+              <w:t>Kerline</w:t>
+            </w:r>
+            <w:proofErr w:type="spellEnd"/>
+            <w:r>
+              <w:t>: ?????</w:t>
+            </w:r>
+          </w:p>
+          <w:p>
+            <w:pPr>
+              <w:pStyle w:val="PargrafodaLista"/>
+            </w:pPr>
+          </w:p>
+          <w:p/>
+        </w:tc>
+      </w:tr>
+      <w:tr>
+        <w:tc>
+          <w:tcPr>
+            <w:tcW w:w="10195" w:type="dxa"/>
+          </w:tcPr>
+          <w:p>
+            <w:pPr>
+              <w:pStyle w:val="PargrafodaLista"/>
+              <w:numPr>
+                <w:ilvl w:val="0"/>
+                <w:numId w:val="12"/>
+              </w:numPr>
+            </w:pPr>
+            <w:r>
+              <w:t>Qual entidade/órgão assumiu a responsabilidade de confeccionar as anilhas, após a extinção da federação?</w:t>
+            </w:r>
+          </w:p>
+          <w:p>
+            <w:pPr>
+              <w:pStyle w:val="PargrafodaLista"/>
+            </w:pPr>
+          </w:p>
+          <w:p>
+            <w:pPr>
+              <w:pStyle w:val="PargrafodaLista"/>
+            </w:pPr>
+            <w:r>
+              <w:t>Resposta</w:t>
+            </w:r>
+            <w:r>
+              <w:t xml:space="preserve"> Romualdo</w:t>
+            </w:r>
+            <w:r>
+              <w:t xml:space="preserve">: </w:t>
+            </w:r>
+            <w:r>
+              <w:t>o próprio criador, diretamente com as empresas fabricante de anilhas credenciadas pelo IBAMA.</w:t>
+            </w:r>
+          </w:p>
+          <w:p>
+            <w:pPr>
+              <w:pStyle w:val="PargrafodaLista"/>
+            </w:pPr>
+          </w:p>
+          <w:p>
+            <w:pPr>
+              <w:pStyle w:val="PargrafodaLista"/>
+            </w:pPr>
+          </w:p>
+          <w:p/>
+        </w:tc>
+      </w:tr>
+      <w:tr>
+        <w:tc>
+          <w:tcPr>
+            <w:tcW w:w="10195" w:type="dxa"/>
+          </w:tcPr>
+          <w:p>
+            <w:pPr>
+              <w:pStyle w:val="PargrafodaLista"/>
+              <w:numPr>
+                <w:ilvl w:val="0"/>
+                <w:numId w:val="12"/>
+              </w:numPr>
+            </w:pPr>
+            <w:r>
+              <w:t>Hoje, as anilhas são confeccionadas por empresas privadas e especializada em confecção de anilhas para identificação de pássaros, como exemplo?</w:t>
+            </w:r>
+          </w:p>
+          <w:p>
+            <w:pPr>
+              <w:pStyle w:val="PargrafodaLista"/>
+            </w:pPr>
+            <w:r>
+              <w:t>Resposta: Anilhas Capri Ltda./Fábrica de Anilhas FOB</w:t>
+            </w:r>
+          </w:p>
+          <w:p>
+            <w:pPr>
+              <w:pStyle w:val="PargrafodaLista"/>
+            </w:pPr>
+          </w:p>
+          <w:p/>
+        </w:tc>
+      </w:tr>
+      <w:tr>
+        <w:tc>
+          <w:tcPr>
+            <w:tcW w:w="10195" w:type="dxa"/>
+          </w:tcPr>
+          <w:p>
+            <w:pPr>
+              <w:pStyle w:val="PargrafodaLista"/>
+              <w:numPr>
+                <w:ilvl w:val="0"/>
+                <w:numId w:val="12"/>
+              </w:numPr>
+            </w:pPr>
+            <w:r>
+              <w:t>Hoje, quem é o responsável pela confecção das anilhas?</w:t>
+            </w:r>
+          </w:p>
+          <w:p>
+            <w:pPr>
+              <w:pStyle w:val="PargrafodaLista"/>
+            </w:pPr>
+            <w:r>
+              <w:t>Resposta:</w:t>
+            </w:r>
+          </w:p>
+          <w:p>
+            <w:pPr>
+              <w:pStyle w:val="PargrafodaLista"/>
+              <w:ind w:firstLine="696"/>
+              <w:jc w:val="both"/>
+            </w:pPr>
+            <w:r>
+              <w:t>Criador comercial, faz o pedido direto para fabrica, sem limite de número de anilhas por pedido.</w:t>
+            </w:r>
+          </w:p>
+          <w:p>
+            <w:pPr>
+              <w:pStyle w:val="PargrafodaLista"/>
+              <w:ind w:left="1416"/>
+              <w:jc w:val="both"/>
+            </w:pPr>
+            <w:r>
+              <w:t>Criador amador, faz o pedido pelo SISPASS, respeitando o número de fêmea que este possui registrado.</w:t>
+            </w:r>
+          </w:p>
+          <w:p>
+            <w:pPr>
+              <w:pStyle w:val="PargrafodaLista"/>
+            </w:pPr>
+          </w:p>
+          <w:p/>
+        </w:tc>
+      </w:tr>
+      <w:tr>
+        <w:tc>
+          <w:tcPr>
+            <w:tcW w:w="10195" w:type="dxa"/>
+          </w:tcPr>
+          <w:p>
+            <w:pPr>
+              <w:pStyle w:val="PargrafodaLista"/>
+              <w:numPr>
+                <w:ilvl w:val="0"/>
+                <w:numId w:val="12"/>
+              </w:numPr>
+            </w:pPr>
+            <w:r>
+              <w:t>Hoje, qual é o conteúdo que vem descrito em uma anilha?</w:t>
+            </w:r>
+          </w:p>
+          <w:p>
+            <w:pPr>
+              <w:pStyle w:val="PargrafodaLista"/>
+            </w:pPr>
+            <w:r>
+              <w:t>Resposta:</w:t>
+            </w:r>
+          </w:p>
+          <w:p>
+            <w:pPr>
+              <w:pStyle w:val="PargrafodaLista"/>
+              <w:ind w:firstLine="696"/>
+            </w:pPr>
+            <w:r>
+              <w:t xml:space="preserve">Criador comercial (Número + Ano + Código Criador + </w:t>
+            </w:r>
+            <w:proofErr w:type="spellStart"/>
+            <w:r>
+              <w:t>UF</w:t>
+            </w:r>
+            <w:r>
+              <w:t>+Tamanho_Anel</w:t>
+            </w:r>
+            <w:proofErr w:type="spellEnd"/>
+            <w:r>
+              <w:t>)</w:t>
+            </w:r>
+          </w:p>
+          <w:p>
+            <w:pPr>
+              <w:pStyle w:val="PargrafodaLista"/>
+              <w:ind w:firstLine="696"/>
+            </w:pPr>
+            <w:r>
+              <w:t xml:space="preserve">                                  001</w:t>
+            </w:r>
+            <w:r>
+              <w:t>-</w:t>
+            </w:r>
+            <w:r>
+              <w:t>24/25 MLP MG 2.2</w:t>
+            </w:r>
+          </w:p>
+          <w:p>
+            <w:pPr>
+              <w:pStyle w:val="PargrafodaLista"/>
+              <w:ind w:firstLine="696"/>
+            </w:pPr>
+          </w:p>
+          <w:p>
+            <w:pPr>
+              <w:pStyle w:val="PargrafodaLista"/>
+              <w:ind w:firstLine="696"/>
+            </w:pPr>
+            <w:r>
+              <w:t xml:space="preserve">Criador amador (SISPASS + </w:t>
+            </w:r>
+            <w:proofErr w:type="spellStart"/>
+            <w:r>
+              <w:t>Tamanho_Anel</w:t>
+            </w:r>
+            <w:proofErr w:type="spellEnd"/>
+            <w:r>
+              <w:t xml:space="preserve"> + UF + Número)</w:t>
+            </w:r>
+          </w:p>
+          <w:p>
+            <w:pPr>
+              <w:pStyle w:val="PargrafodaLista"/>
+              <w:ind w:firstLine="696"/>
+            </w:pPr>
+            <w:r>
+              <w:t xml:space="preserve">                                  SISPASS 2.0 MG </w:t>
+            </w:r>
+            <w:proofErr w:type="gramStart"/>
+            <w:r>
+              <w:t>000001  ...</w:t>
+            </w:r>
+            <w:proofErr w:type="gramEnd"/>
+            <w:r>
+              <w:t xml:space="preserve">  SISPASS 2.0 MG 999999</w:t>
+            </w:r>
+          </w:p>
+          <w:p>
+            <w:pPr>
+              <w:pStyle w:val="PargrafodaLista"/>
+              <w:ind w:firstLine="696"/>
+            </w:pPr>
+            <w:r>
+              <w:t xml:space="preserve">                                  SISPASS 3.0 MG </w:t>
+            </w:r>
+            <w:proofErr w:type="gramStart"/>
+            <w:r>
+              <w:t>000001  ...</w:t>
+            </w:r>
+            <w:proofErr w:type="gramEnd"/>
+            <w:r>
+              <w:t xml:space="preserve">  SISPASS 3.0 MG 999999</w:t>
+            </w:r>
+          </w:p>
+          <w:p>
+            <w:pPr>
+              <w:pStyle w:val="PargrafodaLista"/>
+              <w:ind w:firstLine="696"/>
+            </w:pPr>
+          </w:p>
+          <w:p>
+            <w:pPr>
+              <w:pStyle w:val="PargrafodaLista"/>
+              <w:ind w:firstLine="696"/>
+            </w:pPr>
+            <w:r>
+              <w:t xml:space="preserve">                                  SISPASS 2.2 SP </w:t>
+            </w:r>
+            <w:proofErr w:type="gramStart"/>
+            <w:r>
+              <w:t>000001  ...</w:t>
+            </w:r>
+            <w:proofErr w:type="gramEnd"/>
+            <w:r>
+              <w:t xml:space="preserve">  SISPASS 2.2 SP 999999</w:t>
+            </w:r>
+          </w:p>
+          <w:p/>
+          <w:p>
+            <w:r>
+              <w:lastRenderedPageBreak/>
+              <w:t xml:space="preserve">Exemplos de anilhas de outros criadores: </w:t>
+            </w:r>
+          </w:p>
+          <w:p>
+            <w:r>
+              <w:tab/>
+              <w:t>2.8 TLR RJ 000001</w:t>
+            </w:r>
+            <w:r>
+              <w:t xml:space="preserve">                    RJ CAF 3.5 000001 ....  RJ CAF 3.5 000274</w:t>
+            </w:r>
+            <w:proofErr w:type="gramStart"/>
+            <w:r>
+              <w:t xml:space="preserve"> ....</w:t>
+            </w:r>
+            <w:proofErr w:type="gramEnd"/>
+            <w:r>
+              <w:t>.  RJ CAF 3.5 001000</w:t>
+            </w:r>
+          </w:p>
+          <w:p>
+            <w:r>
+              <w:tab/>
+            </w:r>
+          </w:p>
+          <w:p/>
+          <w:p>
+            <w:r>
+              <w:t xml:space="preserve">              001-24/25 MLP MG 2.2</w:t>
+            </w:r>
+          </w:p>
+          <w:p/>
+          <w:p/>
+        </w:tc>
+      </w:tr>
+      <w:tr>
+        <w:tc>
+          <w:tcPr>
+            <w:tcW w:w="10195" w:type="dxa"/>
+          </w:tcPr>
+          <w:p>
+            <w:pPr>
+              <w:pStyle w:val="PargrafodaLista"/>
+              <w:numPr>
+                <w:ilvl w:val="0"/>
+                <w:numId w:val="12"/>
+              </w:numPr>
+            </w:pPr>
+            <w:r>
+              <w:lastRenderedPageBreak/>
+              <w:t xml:space="preserve">Antes no Criadouro </w:t>
+            </w:r>
+            <w:proofErr w:type="spellStart"/>
+            <w:r>
+              <w:t>Picinini</w:t>
+            </w:r>
+            <w:proofErr w:type="spellEnd"/>
+            <w:r>
+              <w:t>, tínhamos um tamanho especifico para cada espécie de pássaro, hoje quais são os tamanhos de anilhas que são utilizadas?</w:t>
+            </w:r>
+          </w:p>
+          <w:p/>
+          <w:p/>
+        </w:tc>
+      </w:tr>
+      <w:tr>
+        <w:tc>
+          <w:tcPr>
+            <w:tcW w:w="10195" w:type="dxa"/>
+          </w:tcPr>
+          <w:p>
+            <w:pPr>
+              <w:pStyle w:val="PargrafodaLista"/>
+              <w:numPr>
+                <w:ilvl w:val="0"/>
+                <w:numId w:val="12"/>
+              </w:numPr>
+            </w:pPr>
+            <w:r>
+              <w:t>Q</w:t>
+            </w:r>
+            <w:r>
+              <w:t xml:space="preserve">uais espécies são </w:t>
+            </w:r>
+            <w:r>
+              <w:t>anilhadas</w:t>
+            </w:r>
+            <w:r>
+              <w:t xml:space="preserve"> com qual tamanho de anilha?</w:t>
+            </w:r>
+          </w:p>
+          <w:p/>
+          <w:p/>
+        </w:tc>
+      </w:tr>
+    </w:tbl>
+    <w:p/>
+    <w:p>
+      <w:r>
+        <w:br w:type="page"/>
+      </w:r>
+    </w:p>
+    <w:tbl>
+      <w:tblPr>
+        <w:tblStyle w:val="Tabelacomgrade"/>
+        <w:tblW w:w="0" w:type="auto"/>
+        <w:tblLook w:val="04A0" w:firstRow="1" w:lastRow="0" w:firstColumn="1" w:lastColumn="0" w:noHBand="0" w:noVBand="1"/>
+      </w:tblPr>
+      <w:tblGrid>
+        <w:gridCol w:w="1980"/>
+        <w:gridCol w:w="8215"/>
+      </w:tblGrid>
+      <w:tr>
+        <w:tc>
+          <w:tcPr>
+            <w:tcW w:w="10195" w:type="dxa"/>
+            <w:gridSpan w:val="2"/>
+          </w:tcPr>
+          <w:p>
+            <w:pPr>
+              <w:jc w:val="center"/>
+              <w:rPr>
+                <w:sz w:val="32"/>
+                <w:szCs w:val="32"/>
+              </w:rPr>
+            </w:pPr>
+            <w:r>
+              <w:rPr>
+                <w:sz w:val="32"/>
+                <w:szCs w:val="32"/>
+              </w:rPr>
+              <w:lastRenderedPageBreak/>
+              <w:t>CRIADOURO PICININI</w:t>
+            </w:r>
+          </w:p>
+        </w:tc>
+      </w:tr>
+      <w:tr>
+        <w:tc>
+          <w:tcPr>
+            <w:tcW w:w="1980" w:type="dxa"/>
+          </w:tcPr>
+          <w:p>
+            <w:r>
+              <w:t>TAMANHO ANEL</w:t>
+            </w:r>
+          </w:p>
+        </w:tc>
+        <w:tc>
+          <w:tcPr>
+            <w:tcW w:w="8215" w:type="dxa"/>
+          </w:tcPr>
+          <w:p>
+            <w:r>
+              <w:t>ESPECIE</w:t>
+            </w:r>
+          </w:p>
+        </w:tc>
+      </w:tr>
+      <w:tr>
+        <w:tc>
+          <w:tcPr>
+            <w:tcW w:w="1980" w:type="dxa"/>
+          </w:tcPr>
+          <w:p>
+            <w:r>
+              <w:t>2.2</w:t>
+            </w:r>
+          </w:p>
+        </w:tc>
+        <w:tc>
+          <w:tcPr>
+            <w:tcW w:w="8215" w:type="dxa"/>
+          </w:tcPr>
+          <w:p>
+            <w:proofErr w:type="spellStart"/>
+            <w:r>
+              <w:t>Coleiro</w:t>
+            </w:r>
+            <w:proofErr w:type="spellEnd"/>
+            <w:r>
+              <w:t xml:space="preserve"> Cola Branca</w:t>
+            </w:r>
+          </w:p>
+          <w:p>
+            <w:proofErr w:type="spellStart"/>
+            <w:r>
+              <w:t>Coleiro</w:t>
+            </w:r>
+            <w:proofErr w:type="spellEnd"/>
+            <w:r>
+              <w:t xml:space="preserve"> Baiano</w:t>
+            </w:r>
+          </w:p>
+          <w:p/>
+        </w:tc>
+      </w:tr>
+      <w:tr>
+        <w:tc>
+          <w:tcPr>
+            <w:tcW w:w="1980" w:type="dxa"/>
+          </w:tcPr>
+          <w:p>
+            <w:r>
+              <w:t>2.6</w:t>
+            </w:r>
+          </w:p>
+        </w:tc>
+        <w:tc>
+          <w:tcPr>
+            <w:tcW w:w="8215" w:type="dxa"/>
+          </w:tcPr>
+          <w:p>
+            <w:proofErr w:type="spellStart"/>
+            <w:r>
+              <w:t>Curio</w:t>
+            </w:r>
+            <w:proofErr w:type="spellEnd"/>
+          </w:p>
+          <w:p/>
+        </w:tc>
+      </w:tr>
+      <w:tr>
+        <w:tc>
+          <w:tcPr>
+            <w:tcW w:w="1980" w:type="dxa"/>
+          </w:tcPr>
+          <w:p>
+            <w:r>
+              <w:t>2.8</w:t>
+            </w:r>
+          </w:p>
+        </w:tc>
+        <w:tc>
+          <w:tcPr>
+            <w:tcW w:w="8215" w:type="dxa"/>
+          </w:tcPr>
+          <w:p>
+            <w:r>
+              <w:t>Tico-Tico</w:t>
+            </w:r>
+          </w:p>
+          <w:p>
+            <w:r>
+              <w:t>Azulão</w:t>
+            </w:r>
+          </w:p>
+          <w:p>
+            <w:r>
+              <w:t>Canário da Terra</w:t>
+            </w:r>
+          </w:p>
+          <w:p/>
+        </w:tc>
+      </w:tr>
+      <w:tr>
+        <w:tc>
+          <w:tcPr>
+            <w:tcW w:w="1980" w:type="dxa"/>
+          </w:tcPr>
+          <w:p>
+            <w:r>
+              <w:t>3.0</w:t>
+            </w:r>
+          </w:p>
+        </w:tc>
+        <w:tc>
+          <w:tcPr>
+            <w:tcW w:w="8215" w:type="dxa"/>
+          </w:tcPr>
+          <w:p>
+            <w:r>
+              <w:t>Bicudo</w:t>
+            </w:r>
+          </w:p>
+          <w:p>
+            <w:proofErr w:type="spellStart"/>
+            <w:r>
+              <w:t>Tie</w:t>
+            </w:r>
+            <w:proofErr w:type="spellEnd"/>
+            <w:r>
+              <w:t xml:space="preserve"> Sangue</w:t>
+            </w:r>
+          </w:p>
+          <w:p/>
+        </w:tc>
+      </w:tr>
+      <w:tr>
+        <w:tc>
+          <w:tcPr>
+            <w:tcW w:w="1980" w:type="dxa"/>
+          </w:tcPr>
+          <w:p>
+            <w:r>
+              <w:t>3.5</w:t>
+            </w:r>
+          </w:p>
+        </w:tc>
+        <w:tc>
+          <w:tcPr>
+            <w:tcW w:w="8215" w:type="dxa"/>
+          </w:tcPr>
+          <w:p>
+            <w:r>
+              <w:t>Trinca Ferro</w:t>
+            </w:r>
+          </w:p>
+          <w:p/>
+        </w:tc>
+      </w:tr>
+      <w:tr>
+        <w:tc>
+          <w:tcPr>
+            <w:tcW w:w="1980" w:type="dxa"/>
+          </w:tcPr>
+          <w:p>
+            <w:r>
+              <w:t>4.0</w:t>
+            </w:r>
+          </w:p>
+        </w:tc>
+        <w:tc>
+          <w:tcPr>
+            <w:tcW w:w="8215" w:type="dxa"/>
+          </w:tcPr>
+          <w:p>
+            <w:r>
+              <w:t>Sabia Laranjeira</w:t>
+            </w:r>
+          </w:p>
+          <w:p>
+            <w:r>
+              <w:t>Sabia da Mata</w:t>
+            </w:r>
+          </w:p>
+          <w:p>
+            <w:r>
+              <w:t>Pássaro Pret</w:t>
+            </w:r>
+            <w:bookmarkStart w:id="0" w:name="_GoBack"/>
+            <w:bookmarkEnd w:id="0"/>
+            <w:r>
+              <w:t>o</w:t>
+            </w:r>
+          </w:p>
+          <w:p/>
+        </w:tc>
+      </w:tr>
+    </w:tbl>
     <w:p/>
     <w:sectPr>
       <w:pgSz w:w="11906" w:h="16838"/>
@@ -4729,6 +8624,95 @@
     </w:lvl>
   </w:abstractNum>
   <w:abstractNum w:abstractNumId="5" w15:restartNumberingAfterBreak="0">
+    <w:nsid w:val="45545E9E"/>
+    <w:multiLevelType w:val="hybridMultilevel"/>
+    <w:tmpl w:val="3AF4EB7E"/>
+    <w:lvl w:ilvl="0" w:tplc="0416000F">
+      <w:start w:val="1"/>
+      <w:numFmt w:val="decimal"/>
+      <w:lvlText w:val="%1."/>
+      <w:lvlJc w:val="left"/>
+      <w:pPr>
+        <w:ind w:left="720" w:hanging="360"/>
+      </w:pPr>
+      <w:rPr>
+        <w:rFonts w:hint="default"/>
+      </w:rPr>
+    </w:lvl>
+    <w:lvl w:ilvl="1" w:tplc="04160019" w:tentative="1">
+      <w:start w:val="1"/>
+      <w:numFmt w:val="lowerLetter"/>
+      <w:lvlText w:val="%2."/>
+      <w:lvlJc w:val="left"/>
+      <w:pPr>
+        <w:ind w:left="1440" w:hanging="360"/>
+      </w:pPr>
+    </w:lvl>
+    <w:lvl w:ilvl="2" w:tplc="0416001B" w:tentative="1">
+      <w:start w:val="1"/>
+      <w:numFmt w:val="lowerRoman"/>
+      <w:lvlText w:val="%3."/>
+      <w:lvlJc w:val="right"/>
+      <w:pPr>
+        <w:ind w:left="2160" w:hanging="180"/>
+      </w:pPr>
+    </w:lvl>
+    <w:lvl w:ilvl="3" w:tplc="0416000F" w:tentative="1">
+      <w:start w:val="1"/>
+      <w:numFmt w:val="decimal"/>
+      <w:lvlText w:val="%4."/>
+      <w:lvlJc w:val="left"/>
+      <w:pPr>
+        <w:ind w:left="2880" w:hanging="360"/>
+      </w:pPr>
+    </w:lvl>
+    <w:lvl w:ilvl="4" w:tplc="04160019" w:tentative="1">
+      <w:start w:val="1"/>
+      <w:numFmt w:val="lowerLetter"/>
+      <w:lvlText w:val="%5."/>
+      <w:lvlJc w:val="left"/>
+      <w:pPr>
+        <w:ind w:left="3600" w:hanging="360"/>
+      </w:pPr>
+    </w:lvl>
+    <w:lvl w:ilvl="5" w:tplc="0416001B" w:tentative="1">
+      <w:start w:val="1"/>
+      <w:numFmt w:val="lowerRoman"/>
+      <w:lvlText w:val="%6."/>
+      <w:lvlJc w:val="right"/>
+      <w:pPr>
+        <w:ind w:left="4320" w:hanging="180"/>
+      </w:pPr>
+    </w:lvl>
+    <w:lvl w:ilvl="6" w:tplc="0416000F" w:tentative="1">
+      <w:start w:val="1"/>
+      <w:numFmt w:val="decimal"/>
+      <w:lvlText w:val="%7."/>
+      <w:lvlJc w:val="left"/>
+      <w:pPr>
+        <w:ind w:left="5040" w:hanging="360"/>
+      </w:pPr>
+    </w:lvl>
+    <w:lvl w:ilvl="7" w:tplc="04160019" w:tentative="1">
+      <w:start w:val="1"/>
+      <w:numFmt w:val="lowerLetter"/>
+      <w:lvlText w:val="%8."/>
+      <w:lvlJc w:val="left"/>
+      <w:pPr>
+        <w:ind w:left="5760" w:hanging="360"/>
+      </w:pPr>
+    </w:lvl>
+    <w:lvl w:ilvl="8" w:tplc="0416001B" w:tentative="1">
+      <w:start w:val="1"/>
+      <w:numFmt w:val="lowerRoman"/>
+      <w:lvlText w:val="%9."/>
+      <w:lvlJc w:val="right"/>
+      <w:pPr>
+        <w:ind w:left="6480" w:hanging="180"/>
+      </w:pPr>
+    </w:lvl>
+  </w:abstractNum>
+  <w:abstractNum w:abstractNumId="6" w15:restartNumberingAfterBreak="0">
     <w:nsid w:val="5A20370F"/>
     <w:multiLevelType w:val="hybridMultilevel"/>
     <w:tmpl w:val="402C22DE"/>
@@ -4841,7 +8825,7 @@
       </w:rPr>
     </w:lvl>
   </w:abstractNum>
-  <w:abstractNum w:abstractNumId="6" w15:restartNumberingAfterBreak="0">
+  <w:abstractNum w:abstractNumId="7" w15:restartNumberingAfterBreak="0">
     <w:nsid w:val="60BD0371"/>
     <w:multiLevelType w:val="hybridMultilevel"/>
     <w:tmpl w:val="825464F4"/>
@@ -4927,7 +8911,96 @@
       </w:pPr>
     </w:lvl>
   </w:abstractNum>
-  <w:abstractNum w:abstractNumId="7" w15:restartNumberingAfterBreak="0">
+  <w:abstractNum w:abstractNumId="8" w15:restartNumberingAfterBreak="0">
+    <w:nsid w:val="731122F7"/>
+    <w:multiLevelType w:val="hybridMultilevel"/>
+    <w:tmpl w:val="CE285D54"/>
+    <w:lvl w:ilvl="0" w:tplc="0416000F">
+      <w:start w:val="1"/>
+      <w:numFmt w:val="decimal"/>
+      <w:lvlText w:val="%1."/>
+      <w:lvlJc w:val="left"/>
+      <w:pPr>
+        <w:ind w:left="720" w:hanging="360"/>
+      </w:pPr>
+      <w:rPr>
+        <w:rFonts w:hint="default"/>
+      </w:rPr>
+    </w:lvl>
+    <w:lvl w:ilvl="1" w:tplc="04160019" w:tentative="1">
+      <w:start w:val="1"/>
+      <w:numFmt w:val="lowerLetter"/>
+      <w:lvlText w:val="%2."/>
+      <w:lvlJc w:val="left"/>
+      <w:pPr>
+        <w:ind w:left="1440" w:hanging="360"/>
+      </w:pPr>
+    </w:lvl>
+    <w:lvl w:ilvl="2" w:tplc="0416001B" w:tentative="1">
+      <w:start w:val="1"/>
+      <w:numFmt w:val="lowerRoman"/>
+      <w:lvlText w:val="%3."/>
+      <w:lvlJc w:val="right"/>
+      <w:pPr>
+        <w:ind w:left="2160" w:hanging="180"/>
+      </w:pPr>
+    </w:lvl>
+    <w:lvl w:ilvl="3" w:tplc="0416000F" w:tentative="1">
+      <w:start w:val="1"/>
+      <w:numFmt w:val="decimal"/>
+      <w:lvlText w:val="%4."/>
+      <w:lvlJc w:val="left"/>
+      <w:pPr>
+        <w:ind w:left="2880" w:hanging="360"/>
+      </w:pPr>
+    </w:lvl>
+    <w:lvl w:ilvl="4" w:tplc="04160019" w:tentative="1">
+      <w:start w:val="1"/>
+      <w:numFmt w:val="lowerLetter"/>
+      <w:lvlText w:val="%5."/>
+      <w:lvlJc w:val="left"/>
+      <w:pPr>
+        <w:ind w:left="3600" w:hanging="360"/>
+      </w:pPr>
+    </w:lvl>
+    <w:lvl w:ilvl="5" w:tplc="0416001B" w:tentative="1">
+      <w:start w:val="1"/>
+      <w:numFmt w:val="lowerRoman"/>
+      <w:lvlText w:val="%6."/>
+      <w:lvlJc w:val="right"/>
+      <w:pPr>
+        <w:ind w:left="4320" w:hanging="180"/>
+      </w:pPr>
+    </w:lvl>
+    <w:lvl w:ilvl="6" w:tplc="0416000F" w:tentative="1">
+      <w:start w:val="1"/>
+      <w:numFmt w:val="decimal"/>
+      <w:lvlText w:val="%7."/>
+      <w:lvlJc w:val="left"/>
+      <w:pPr>
+        <w:ind w:left="5040" w:hanging="360"/>
+      </w:pPr>
+    </w:lvl>
+    <w:lvl w:ilvl="7" w:tplc="04160019" w:tentative="1">
+      <w:start w:val="1"/>
+      <w:numFmt w:val="lowerLetter"/>
+      <w:lvlText w:val="%8."/>
+      <w:lvlJc w:val="left"/>
+      <w:pPr>
+        <w:ind w:left="5760" w:hanging="360"/>
+      </w:pPr>
+    </w:lvl>
+    <w:lvl w:ilvl="8" w:tplc="0416001B" w:tentative="1">
+      <w:start w:val="1"/>
+      <w:numFmt w:val="lowerRoman"/>
+      <w:lvlText w:val="%9."/>
+      <w:lvlJc w:val="right"/>
+      <w:pPr>
+        <w:ind w:left="6480" w:hanging="180"/>
+      </w:pPr>
+    </w:lvl>
+  </w:abstractNum>
+  <w:abstractNum w:abstractNumId="9" w15:restartNumberingAfterBreak="0">
     <w:nsid w:val="73350978"/>
     <w:multiLevelType w:val="hybridMultilevel"/>
     <w:tmpl w:val="2AF0978C"/>
@@ -5039,7 +9112,7 @@
       </w:rPr>
     </w:lvl>
   </w:abstractNum>
-  <w:abstractNum w:abstractNumId="8" w15:restartNumberingAfterBreak="0">
+  <w:abstractNum w:abstractNumId="10" w15:restartNumberingAfterBreak="0">
     <w:nsid w:val="797A1921"/>
     <w:multiLevelType w:val="hybridMultilevel"/>
     <w:tmpl w:val="31A6FB78"/>
@@ -5151,7 +9224,7 @@
       </w:rPr>
     </w:lvl>
   </w:abstractNum>
-  <w:abstractNum w:abstractNumId="9" w15:restartNumberingAfterBreak="0">
+  <w:abstractNum w:abstractNumId="11" w15:restartNumberingAfterBreak="0">
     <w:nsid w:val="7FB055B9"/>
     <w:multiLevelType w:val="hybridMultilevel"/>
     <w:tmpl w:val="CDBEAB02"/>
@@ -5267,7 +9340,7 @@
     <w:abstractNumId w:val="3"/>
   </w:num>
   <w:num w:numId="2">
-    <w:abstractNumId w:val="6"/>
+    <w:abstractNumId w:val="7"/>
   </w:num>
   <w:num w:numId="3">
     <w:abstractNumId w:val="2"/>
@@ -5279,18 +9352,24 @@
     <w:abstractNumId w:val="0"/>
   </w:num>
   <w:num w:numId="6">
-    <w:abstractNumId w:val="5"/>
+    <w:abstractNumId w:val="6"/>
   </w:num>
   <w:num w:numId="7">
-    <w:abstractNumId w:val="7"/>
+    <w:abstractNumId w:val="9"/>
   </w:num>
   <w:num w:numId="8">
     <w:abstractNumId w:val="4"/>
   </w:num>
   <w:num w:numId="9">
-    <w:abstractNumId w:val="9"/>
+    <w:abstractNumId w:val="11"/>
   </w:num>
   <w:num w:numId="10">
+    <w:abstractNumId w:val="10"/>
+  </w:num>
+  <w:num w:numId="11">
+    <w:abstractNumId w:val="5"/>
+  </w:num>
+  <w:num w:numId="12">
     <w:abstractNumId w:val="8"/>
   </w:num>
 </w:numbering>
@@ -5690,6 +9769,27 @@
     <w:name w:val="Normal"/>
     <w:qFormat/>
   </w:style>
+  <w:style w:type="paragraph" w:styleId="Ttulo1">
+    <w:name w:val="heading 1"/>
+    <w:basedOn w:val="Normal"/>
+    <w:link w:val="Ttulo1Char"/>
+    <w:uiPriority w:val="9"/>
+    <w:qFormat/>
+    <w:rsid w:val="00390FA1"/>
+    <w:pPr>
+      <w:spacing w:before="100" w:beforeAutospacing="1" w:after="100" w:afterAutospacing="1" w:line="240" w:lineRule="auto"/>
+      <w:outlineLvl w:val="0"/>
+    </w:pPr>
+    <w:rPr>
+      <w:rFonts w:ascii="Times New Roman" w:eastAsia="Times New Roman" w:hAnsi="Times New Roman" w:cs="Times New Roman"/>
+      <w:b/>
+      <w:bCs/>
+      <w:kern w:val="36"/>
+      <w:sz w:val="48"/>
+      <w:szCs w:val="48"/>
+      <w:lang w:eastAsia="pt-BR"/>
+    </w:rPr>
+  </w:style>
   <w:style w:type="character" w:default="1" w:styleId="Fontepargpadro">
     <w:name w:val="Default Paragraph Font"/>
     <w:uiPriority w:val="1"/>
@@ -5746,6 +9846,22 @@
       <w:ind w:left="720"/>
       <w:contextualSpacing/>
     </w:pPr>
+  </w:style>
+  <w:style w:type="character" w:customStyle="1" w:styleId="Ttulo1Char">
+    <w:name w:val="Título 1 Char"/>
+    <w:basedOn w:val="Fontepargpadro"/>
+    <w:link w:val="Ttulo1"/>
+    <w:uiPriority w:val="9"/>
+    <w:rsid w:val="00390FA1"/>
+    <w:rPr>
+      <w:rFonts w:ascii="Times New Roman" w:eastAsia="Times New Roman" w:hAnsi="Times New Roman" w:cs="Times New Roman"/>
+      <w:b/>
+      <w:bCs/>
+      <w:kern w:val="36"/>
+      <w:sz w:val="48"/>
+      <w:szCs w:val="48"/>
+      <w:lang w:eastAsia="pt-BR"/>
+    </w:rPr>
   </w:style>
 </w:styles>
 </file>

</xml_diff>